<commit_message>
Week 4 first commit(mapKit)
</commit_message>
<xml_diff>
--- a/portfolio.docx
+++ b/portfolio.docx
@@ -158,7 +158,6 @@
                                           <w:szCs w:val="72"/>
                                         </w:rPr>
                                       </w:pPr>
-                                      <w:proofErr w:type="spellStart"/>
                                       <w:r>
                                         <w:rPr>
                                           <w:b/>
@@ -167,18 +166,7 @@
                                           <w:sz w:val="52"/>
                                           <w:szCs w:val="52"/>
                                         </w:rPr>
-                                        <w:t>Grigorov,Martin</w:t>
-                                      </w:r>
-                                      <w:proofErr w:type="spellEnd"/>
-                                      <w:r>
-                                        <w:rPr>
-                                          <w:b/>
-                                          <w:bCs/>
-                                          <w:color w:val="FFFFFF" w:themeColor="background1"/>
-                                          <w:sz w:val="52"/>
-                                          <w:szCs w:val="52"/>
-                                        </w:rPr>
-                                        <w:t xml:space="preserve"> M.</w:t>
+                                        <w:t>Grigorov,Martin M.</w:t>
                                       </w:r>
                                     </w:p>
                                   </w:sdtContent>
@@ -419,7 +407,6 @@
                                     <w:szCs w:val="72"/>
                                   </w:rPr>
                                 </w:pPr>
-                                <w:proofErr w:type="spellStart"/>
                                 <w:r>
                                   <w:rPr>
                                     <w:b/>
@@ -428,18 +415,7 @@
                                     <w:sz w:val="52"/>
                                     <w:szCs w:val="52"/>
                                   </w:rPr>
-                                  <w:t>Grigorov,Martin</w:t>
-                                </w:r>
-                                <w:proofErr w:type="spellEnd"/>
-                                <w:r>
-                                  <w:rPr>
-                                    <w:b/>
-                                    <w:bCs/>
-                                    <w:color w:val="FFFFFF" w:themeColor="background1"/>
-                                    <w:sz w:val="52"/>
-                                    <w:szCs w:val="52"/>
-                                  </w:rPr>
-                                  <w:t xml:space="preserve"> M.</w:t>
+                                  <w:t>Grigorov,Martin M.</w:t>
                                 </w:r>
                               </w:p>
                             </w:sdtContent>
@@ -867,27 +843,14 @@
                                 <w:r>
                                   <w:t xml:space="preserve">  </w:t>
                                 </w:r>
-                                <w:r>
-                                  <w:fldChar w:fldCharType="begin"/>
-                                </w:r>
-                                <w:r>
-                                  <w:instrText xml:space="preserve"> SEQ _ \* ARABIC </w:instrText>
-                                </w:r>
-                                <w:r>
-                                  <w:fldChar w:fldCharType="separate"/>
-                                </w:r>
-                                <w:r>
-                                  <w:rPr>
-                                    <w:noProof/>
-                                  </w:rPr>
-                                  <w:t>1</w:t>
-                                </w:r>
-                                <w:r>
-                                  <w:rPr>
-                                    <w:noProof/>
-                                  </w:rPr>
-                                  <w:fldChar w:fldCharType="end"/>
-                                </w:r>
+                                <w:fldSimple w:instr=" SEQ _ \* ARABIC ">
+                                  <w:r>
+                                    <w:rPr>
+                                      <w:noProof/>
+                                    </w:rPr>
+                                    <w:t>1</w:t>
+                                  </w:r>
+                                </w:fldSimple>
                                 <w:r>
                                   <w:rPr>
                                     <w:noProof/>
@@ -973,27 +936,14 @@
                           <w:r>
                             <w:t xml:space="preserve">  </w:t>
                           </w:r>
-                          <w:r>
-                            <w:fldChar w:fldCharType="begin"/>
-                          </w:r>
-                          <w:r>
-                            <w:instrText xml:space="preserve"> SEQ _ \* ARABIC </w:instrText>
-                          </w:r>
-                          <w:r>
-                            <w:fldChar w:fldCharType="separate"/>
-                          </w:r>
-                          <w:r>
-                            <w:rPr>
-                              <w:noProof/>
-                            </w:rPr>
-                            <w:t>1</w:t>
-                          </w:r>
-                          <w:r>
-                            <w:rPr>
-                              <w:noProof/>
-                            </w:rPr>
-                            <w:fldChar w:fldCharType="end"/>
-                          </w:r>
+                          <w:fldSimple w:instr=" SEQ _ \* ARABIC ">
+                            <w:r>
+                              <w:rPr>
+                                <w:noProof/>
+                              </w:rPr>
+                              <w:t>1</w:t>
+                            </w:r>
+                          </w:fldSimple>
                           <w:r>
                             <w:rPr>
                               <w:noProof/>
@@ -1143,15 +1093,11 @@
       <w:pPr>
         <w:rPr>
           <w:rFonts w:ascii="Times" w:hAnsi="Times"/>
-          <w:sz w:val="24"/>
-          <w:szCs w:val="24"/>
-        </w:rPr>
-      </w:pPr>
-      <w:r>
-        <w:rPr>
-          <w:rFonts w:ascii="Times" w:hAnsi="Times"/>
-          <w:sz w:val="24"/>
-          <w:szCs w:val="24"/>
+        </w:rPr>
+      </w:pPr>
+      <w:r>
+        <w:rPr>
+          <w:rFonts w:ascii="Times" w:hAnsi="Times"/>
         </w:rPr>
         <w:t>1.Describe the driver of Dodge Ram:</w:t>
       </w:r>
@@ -1160,15 +1106,11 @@
       <w:pPr>
         <w:rPr>
           <w:rFonts w:ascii="Times" w:hAnsi="Times"/>
-          <w:sz w:val="24"/>
-          <w:szCs w:val="24"/>
-        </w:rPr>
-      </w:pPr>
-      <w:r>
-        <w:rPr>
-          <w:rFonts w:ascii="Times" w:hAnsi="Times"/>
-          <w:sz w:val="24"/>
-          <w:szCs w:val="24"/>
+        </w:rPr>
+      </w:pPr>
+      <w:r>
+        <w:rPr>
+          <w:rFonts w:ascii="Times" w:hAnsi="Times"/>
         </w:rPr>
         <w:t xml:space="preserve">First example of a Ram driver could be a gas station owner. He is a good example, because he </w:t>
       </w:r>
@@ -1177,8 +1119,6 @@
       <w:r>
         <w:rPr>
           <w:rFonts w:ascii="Times" w:hAnsi="Times"/>
-          <w:sz w:val="24"/>
-          <w:szCs w:val="24"/>
         </w:rPr>
         <w:t>wont</w:t>
       </w:r>
@@ -1187,8 +1127,6 @@
       <w:r>
         <w:rPr>
           <w:rFonts w:ascii="Times" w:hAnsi="Times"/>
-          <w:sz w:val="24"/>
-          <w:szCs w:val="24"/>
         </w:rPr>
         <w:t xml:space="preserve"> be bothered by the high gas prices.</w:t>
       </w:r>
@@ -1198,16 +1136,12 @@
         <w:jc w:val="center"/>
         <w:rPr>
           <w:rFonts w:ascii="Times" w:hAnsi="Times"/>
-          <w:sz w:val="24"/>
-          <w:szCs w:val="24"/>
         </w:rPr>
       </w:pPr>
       <w:r>
         <w:rPr>
           <w:rFonts w:ascii="Times" w:hAnsi="Times"/>
           <w:noProof/>
-          <w:sz w:val="24"/>
-          <w:szCs w:val="24"/>
         </w:rPr>
         <w:drawing>
           <wp:inline distT="0" distB="0" distL="0" distR="0" wp14:anchorId="0B4C86FF" wp14:editId="11E39066">
@@ -1256,24 +1190,18 @@
       <w:pPr>
         <w:rPr>
           <w:rFonts w:ascii="Times" w:hAnsi="Times"/>
-          <w:sz w:val="24"/>
-          <w:szCs w:val="24"/>
-        </w:rPr>
-      </w:pPr>
-    </w:p>
-    <w:p>
-      <w:pPr>
-        <w:rPr>
-          <w:rFonts w:ascii="Times" w:hAnsi="Times"/>
-          <w:sz w:val="24"/>
-          <w:szCs w:val="24"/>
-        </w:rPr>
-      </w:pPr>
-      <w:r>
-        <w:rPr>
-          <w:rFonts w:ascii="Times" w:hAnsi="Times"/>
-          <w:sz w:val="24"/>
-          <w:szCs w:val="24"/>
+        </w:rPr>
+      </w:pPr>
+    </w:p>
+    <w:p>
+      <w:pPr>
+        <w:rPr>
+          <w:rFonts w:ascii="Times" w:hAnsi="Times"/>
+        </w:rPr>
+      </w:pPr>
+      <w:r>
+        <w:rPr>
+          <w:rFonts w:ascii="Times" w:hAnsi="Times"/>
         </w:rPr>
         <w:t>The second one is the typical average American male. For the reason that this car just screams “America”.</w:t>
       </w:r>
@@ -1282,17 +1210,13 @@
       <w:pPr>
         <w:rPr>
           <w:rFonts w:ascii="Times" w:hAnsi="Times"/>
-          <w:sz w:val="24"/>
-          <w:szCs w:val="24"/>
-        </w:rPr>
-      </w:pPr>
-    </w:p>
-    <w:p>
-      <w:pPr>
-        <w:rPr>
-          <w:rFonts w:ascii="Times" w:hAnsi="Times"/>
-          <w:sz w:val="24"/>
-          <w:szCs w:val="24"/>
+        </w:rPr>
+      </w:pPr>
+    </w:p>
+    <w:p>
+      <w:pPr>
+        <w:rPr>
+          <w:rFonts w:ascii="Times" w:hAnsi="Times"/>
         </w:rPr>
       </w:pPr>
     </w:p>
@@ -1301,16 +1225,12 @@
         <w:jc w:val="center"/>
         <w:rPr>
           <w:rFonts w:ascii="Times" w:hAnsi="Times"/>
-          <w:sz w:val="24"/>
-          <w:szCs w:val="24"/>
         </w:rPr>
       </w:pPr>
       <w:r>
         <w:rPr>
           <w:rFonts w:ascii="Times" w:hAnsi="Times"/>
           <w:noProof/>
-          <w:sz w:val="24"/>
-          <w:szCs w:val="24"/>
         </w:rPr>
         <w:lastRenderedPageBreak/>
         <w:drawing>
@@ -1360,33 +1280,25 @@
       <w:pPr>
         <w:rPr>
           <w:rFonts w:ascii="Times" w:hAnsi="Times"/>
-          <w:sz w:val="24"/>
-          <w:szCs w:val="24"/>
-        </w:rPr>
-      </w:pPr>
-    </w:p>
-    <w:p>
-      <w:pPr>
-        <w:rPr>
-          <w:rFonts w:ascii="Times" w:hAnsi="Times"/>
-          <w:sz w:val="24"/>
-          <w:szCs w:val="24"/>
-        </w:rPr>
-      </w:pPr>
-    </w:p>
-    <w:p>
-      <w:pPr>
-        <w:rPr>
-          <w:rFonts w:ascii="Times" w:hAnsi="Times"/>
-          <w:sz w:val="24"/>
-          <w:szCs w:val="24"/>
-        </w:rPr>
-      </w:pPr>
-      <w:r>
-        <w:rPr>
-          <w:rFonts w:ascii="Times" w:hAnsi="Times"/>
-          <w:sz w:val="24"/>
-          <w:szCs w:val="24"/>
+        </w:rPr>
+      </w:pPr>
+    </w:p>
+    <w:p>
+      <w:pPr>
+        <w:rPr>
+          <w:rFonts w:ascii="Times" w:hAnsi="Times"/>
+        </w:rPr>
+      </w:pPr>
+    </w:p>
+    <w:p>
+      <w:pPr>
+        <w:rPr>
+          <w:rFonts w:ascii="Times" w:hAnsi="Times"/>
+        </w:rPr>
+      </w:pPr>
+      <w:r>
+        <w:rPr>
+          <w:rFonts w:ascii="Times" w:hAnsi="Times"/>
         </w:rPr>
         <w:t>A person who likes guns, heavy vehicles and red meat</w:t>
       </w:r>
@@ -1395,16 +1307,12 @@
       <w:pPr>
         <w:rPr>
           <w:rFonts w:ascii="Times" w:hAnsi="Times"/>
-          <w:sz w:val="24"/>
-          <w:szCs w:val="24"/>
         </w:rPr>
       </w:pPr>
       <w:r>
         <w:rPr>
           <w:rFonts w:ascii="Times" w:hAnsi="Times"/>
           <w:noProof/>
-          <w:sz w:val="24"/>
-          <w:szCs w:val="24"/>
         </w:rPr>
         <w:drawing>
           <wp:inline distT="0" distB="0" distL="0" distR="0" wp14:anchorId="66A89748" wp14:editId="25EF869A">
@@ -1453,54 +1361,42 @@
       <w:pPr>
         <w:rPr>
           <w:rFonts w:ascii="Times" w:hAnsi="Times"/>
-          <w:sz w:val="24"/>
-          <w:szCs w:val="24"/>
-        </w:rPr>
-      </w:pPr>
-    </w:p>
-    <w:p>
-      <w:pPr>
-        <w:rPr>
-          <w:rFonts w:ascii="Times" w:hAnsi="Times"/>
-          <w:sz w:val="24"/>
-          <w:szCs w:val="24"/>
-        </w:rPr>
-      </w:pPr>
-      <w:r>
-        <w:rPr>
-          <w:rFonts w:ascii="Times" w:hAnsi="Times"/>
-          <w:sz w:val="24"/>
-          <w:szCs w:val="24"/>
+        </w:rPr>
+      </w:pPr>
+    </w:p>
+    <w:p>
+      <w:pPr>
+        <w:rPr>
+          <w:rFonts w:ascii="Times" w:hAnsi="Times"/>
+        </w:rPr>
+      </w:pPr>
+      <w:r>
+        <w:rPr>
+          <w:rFonts w:ascii="Times" w:hAnsi="Times"/>
+        </w:rPr>
+        <w:t>Another example is a farmer. He needs such car for transporting goods to markets and back to the farm.</w:t>
+      </w:r>
+    </w:p>
+    <w:p>
+      <w:pPr>
+        <w:rPr>
+          <w:rFonts w:ascii="Times" w:hAnsi="Times"/>
+        </w:rPr>
+      </w:pPr>
+    </w:p>
+    <w:p>
+      <w:pPr>
+        <w:jc w:val="center"/>
+        <w:rPr>
+          <w:rFonts w:ascii="Times" w:hAnsi="Times"/>
+        </w:rPr>
+      </w:pPr>
+      <w:r>
+        <w:rPr>
+          <w:rFonts w:ascii="Times" w:hAnsi="Times"/>
+          <w:noProof/>
         </w:rPr>
         <w:lastRenderedPageBreak/>
-        <w:t>Another example is a farmer. He needs such car for transporting goods to markets and back to the farm.</w:t>
-      </w:r>
-    </w:p>
-    <w:p>
-      <w:pPr>
-        <w:rPr>
-          <w:rFonts w:ascii="Times" w:hAnsi="Times"/>
-          <w:sz w:val="24"/>
-          <w:szCs w:val="24"/>
-        </w:rPr>
-      </w:pPr>
-    </w:p>
-    <w:p>
-      <w:pPr>
-        <w:jc w:val="center"/>
-        <w:rPr>
-          <w:rFonts w:ascii="Times" w:hAnsi="Times"/>
-          <w:sz w:val="24"/>
-          <w:szCs w:val="24"/>
-        </w:rPr>
-      </w:pPr>
-      <w:r>
-        <w:rPr>
-          <w:rFonts w:ascii="Times" w:hAnsi="Times"/>
-          <w:noProof/>
-          <w:sz w:val="24"/>
-          <w:szCs w:val="24"/>
-        </w:rPr>
         <w:drawing>
           <wp:inline distT="0" distB="0" distL="0" distR="0" wp14:anchorId="3056287D" wp14:editId="745C233E">
             <wp:extent cx="3898900" cy="2590800"/>
@@ -1548,33 +1444,25 @@
       <w:pPr>
         <w:rPr>
           <w:rFonts w:ascii="Times" w:hAnsi="Times"/>
-          <w:sz w:val="24"/>
-          <w:szCs w:val="24"/>
-        </w:rPr>
-      </w:pPr>
-    </w:p>
-    <w:p>
-      <w:pPr>
-        <w:rPr>
-          <w:rFonts w:ascii="Times" w:hAnsi="Times"/>
-          <w:sz w:val="24"/>
-          <w:szCs w:val="24"/>
-        </w:rPr>
-      </w:pPr>
-    </w:p>
-    <w:p>
-      <w:pPr>
-        <w:rPr>
-          <w:rFonts w:ascii="Times" w:hAnsi="Times"/>
-          <w:sz w:val="24"/>
-          <w:szCs w:val="24"/>
-        </w:rPr>
-      </w:pPr>
-      <w:r>
-        <w:rPr>
-          <w:rFonts w:ascii="Times" w:hAnsi="Times"/>
-          <w:sz w:val="24"/>
-          <w:szCs w:val="24"/>
+        </w:rPr>
+      </w:pPr>
+    </w:p>
+    <w:p>
+      <w:pPr>
+        <w:rPr>
+          <w:rFonts w:ascii="Times" w:hAnsi="Times"/>
+        </w:rPr>
+      </w:pPr>
+    </w:p>
+    <w:p>
+      <w:pPr>
+        <w:rPr>
+          <w:rFonts w:ascii="Times" w:hAnsi="Times"/>
+        </w:rPr>
+      </w:pPr>
+      <w:r>
+        <w:rPr>
+          <w:rFonts w:ascii="Times" w:hAnsi="Times"/>
         </w:rPr>
         <w:t>Lumberjacks:</w:t>
       </w:r>
@@ -1584,16 +1472,12 @@
         <w:jc w:val="center"/>
         <w:rPr>
           <w:rFonts w:ascii="Times" w:hAnsi="Times"/>
-          <w:sz w:val="24"/>
-          <w:szCs w:val="24"/>
         </w:rPr>
       </w:pPr>
       <w:r>
         <w:rPr>
           <w:rFonts w:ascii="Times" w:hAnsi="Times"/>
           <w:noProof/>
-          <w:sz w:val="24"/>
-          <w:szCs w:val="24"/>
         </w:rPr>
         <w:drawing>
           <wp:inline distT="0" distB="0" distL="0" distR="0" wp14:anchorId="0DC0E794" wp14:editId="3C80DB87">
@@ -1642,71 +1526,55 @@
       <w:pPr>
         <w:rPr>
           <w:rFonts w:ascii="Times" w:hAnsi="Times"/>
-          <w:sz w:val="24"/>
-          <w:szCs w:val="24"/>
-        </w:rPr>
-      </w:pPr>
-    </w:p>
-    <w:p>
-      <w:pPr>
-        <w:rPr>
-          <w:rFonts w:ascii="Times" w:hAnsi="Times"/>
-          <w:sz w:val="24"/>
-          <w:szCs w:val="24"/>
-        </w:rPr>
-      </w:pPr>
-    </w:p>
-    <w:p>
-      <w:pPr>
-        <w:rPr>
-          <w:rFonts w:ascii="Times" w:hAnsi="Times"/>
-          <w:sz w:val="24"/>
-          <w:szCs w:val="24"/>
-        </w:rPr>
-      </w:pPr>
-    </w:p>
-    <w:p>
-      <w:pPr>
-        <w:rPr>
-          <w:rFonts w:ascii="Times" w:hAnsi="Times"/>
-          <w:sz w:val="24"/>
-          <w:szCs w:val="24"/>
-        </w:rPr>
-      </w:pPr>
-      <w:r>
-        <w:rPr>
-          <w:rFonts w:ascii="Times" w:hAnsi="Times"/>
-          <w:sz w:val="24"/>
-          <w:szCs w:val="24"/>
+        </w:rPr>
+      </w:pPr>
+    </w:p>
+    <w:p>
+      <w:pPr>
+        <w:rPr>
+          <w:rFonts w:ascii="Times" w:hAnsi="Times"/>
+        </w:rPr>
+      </w:pPr>
+    </w:p>
+    <w:p>
+      <w:pPr>
+        <w:rPr>
+          <w:rFonts w:ascii="Times" w:hAnsi="Times"/>
+        </w:rPr>
+      </w:pPr>
+    </w:p>
+    <w:p>
+      <w:pPr>
+        <w:rPr>
+          <w:rFonts w:ascii="Times" w:hAnsi="Times"/>
+        </w:rPr>
+      </w:pPr>
+      <w:r>
+        <w:rPr>
+          <w:rFonts w:ascii="Times" w:hAnsi="Times"/>
+        </w:rPr>
+        <w:t>Construction workers</w:t>
+      </w:r>
+    </w:p>
+    <w:p>
+      <w:pPr>
+        <w:rPr>
+          <w:rFonts w:ascii="Times" w:hAnsi="Times"/>
+        </w:rPr>
+      </w:pPr>
+    </w:p>
+    <w:p>
+      <w:pPr>
+        <w:rPr>
+          <w:rFonts w:ascii="Times" w:hAnsi="Times"/>
+        </w:rPr>
+      </w:pPr>
+      <w:r>
+        <w:rPr>
+          <w:rFonts w:ascii="Times" w:hAnsi="Times"/>
+          <w:noProof/>
         </w:rPr>
         <w:lastRenderedPageBreak/>
-        <w:t>Construction workers</w:t>
-      </w:r>
-    </w:p>
-    <w:p>
-      <w:pPr>
-        <w:rPr>
-          <w:rFonts w:ascii="Times" w:hAnsi="Times"/>
-          <w:sz w:val="24"/>
-          <w:szCs w:val="24"/>
-        </w:rPr>
-      </w:pPr>
-    </w:p>
-    <w:p>
-      <w:pPr>
-        <w:rPr>
-          <w:rFonts w:ascii="Times" w:hAnsi="Times"/>
-          <w:sz w:val="24"/>
-          <w:szCs w:val="24"/>
-        </w:rPr>
-      </w:pPr>
-      <w:r>
-        <w:rPr>
-          <w:rFonts w:ascii="Times" w:hAnsi="Times"/>
-          <w:noProof/>
-          <w:sz w:val="24"/>
-          <w:szCs w:val="24"/>
-        </w:rPr>
         <w:drawing>
           <wp:inline distT="0" distB="0" distL="0" distR="0" wp14:anchorId="36729DD0" wp14:editId="661D113F">
             <wp:extent cx="5727700" cy="3814445"/>
@@ -1754,24 +1622,18 @@
       <w:pPr>
         <w:rPr>
           <w:rFonts w:ascii="Times" w:hAnsi="Times"/>
-          <w:sz w:val="24"/>
-          <w:szCs w:val="24"/>
-        </w:rPr>
-      </w:pPr>
-    </w:p>
-    <w:p>
-      <w:pPr>
-        <w:rPr>
-          <w:rFonts w:ascii="Times" w:hAnsi="Times"/>
-          <w:sz w:val="24"/>
-          <w:szCs w:val="24"/>
-        </w:rPr>
-      </w:pPr>
-      <w:r>
-        <w:rPr>
-          <w:rFonts w:ascii="Times" w:hAnsi="Times"/>
-          <w:sz w:val="24"/>
-          <w:szCs w:val="24"/>
+        </w:rPr>
+      </w:pPr>
+    </w:p>
+    <w:p>
+      <w:pPr>
+        <w:rPr>
+          <w:rFonts w:ascii="Times" w:hAnsi="Times"/>
+        </w:rPr>
+      </w:pPr>
+      <w:r>
+        <w:rPr>
+          <w:rFonts w:ascii="Times" w:hAnsi="Times"/>
         </w:rPr>
         <w:t>2.Specific user is a specific environment using Spotify.</w:t>
       </w:r>
@@ -1780,24 +1642,18 @@
       <w:pPr>
         <w:rPr>
           <w:rFonts w:ascii="Times" w:hAnsi="Times"/>
-          <w:sz w:val="24"/>
-          <w:szCs w:val="24"/>
-        </w:rPr>
-      </w:pPr>
-    </w:p>
-    <w:p>
-      <w:pPr>
-        <w:rPr>
-          <w:rFonts w:ascii="Times" w:hAnsi="Times"/>
-          <w:sz w:val="24"/>
-          <w:szCs w:val="24"/>
-        </w:rPr>
-      </w:pPr>
-      <w:r>
-        <w:rPr>
-          <w:rFonts w:ascii="Times" w:hAnsi="Times"/>
-          <w:sz w:val="24"/>
-          <w:szCs w:val="24"/>
+        </w:rPr>
+      </w:pPr>
+    </w:p>
+    <w:p>
+      <w:pPr>
+        <w:rPr>
+          <w:rFonts w:ascii="Times" w:hAnsi="Times"/>
+        </w:rPr>
+      </w:pPr>
+      <w:r>
+        <w:rPr>
+          <w:rFonts w:ascii="Times" w:hAnsi="Times"/>
         </w:rPr>
         <w:t xml:space="preserve">The target persona is a Metal Guitarist at his home. His use of Spotify can be discovering new music, listening to bands he already likes, learning songs for a </w:t>
       </w:r>
@@ -1805,8 +1661,6 @@
       <w:r>
         <w:rPr>
           <w:rFonts w:ascii="Times" w:hAnsi="Times"/>
-          <w:sz w:val="24"/>
-          <w:szCs w:val="24"/>
         </w:rPr>
         <w:t>covers</w:t>
       </w:r>
@@ -1814,8 +1668,6 @@
       <w:r>
         <w:rPr>
           <w:rFonts w:ascii="Times" w:hAnsi="Times"/>
-          <w:sz w:val="24"/>
-          <w:szCs w:val="24"/>
         </w:rPr>
         <w:t xml:space="preserve"> or even doing research for a new song.</w:t>
       </w:r>
@@ -1824,15 +1676,11 @@
       <w:pPr>
         <w:rPr>
           <w:rFonts w:ascii="Times" w:hAnsi="Times"/>
-          <w:sz w:val="24"/>
-          <w:szCs w:val="24"/>
-        </w:rPr>
-      </w:pPr>
-      <w:r>
-        <w:rPr>
-          <w:rFonts w:ascii="Times" w:hAnsi="Times"/>
-          <w:sz w:val="24"/>
-          <w:szCs w:val="24"/>
+        </w:rPr>
+      </w:pPr>
+      <w:r>
+        <w:rPr>
+          <w:rFonts w:ascii="Times" w:hAnsi="Times"/>
         </w:rPr>
         <w:t>In order for Spotify to serve his needs best they can offer him their already existing features like the discover page, or the “Get back to” page. He can also upload songs to Spotify and earn money.</w:t>
       </w:r>
@@ -1897,7 +1745,6 @@
           <w:sz w:val="28"/>
           <w:szCs w:val="28"/>
         </w:rPr>
-        <w:lastRenderedPageBreak/>
         <w:t>Week 2</w:t>
       </w:r>
     </w:p>
@@ -1925,15 +1772,11 @@
         <w:jc w:val="both"/>
         <w:rPr>
           <w:rFonts w:ascii="Times" w:hAnsi="Times"/>
-          <w:sz w:val="24"/>
-          <w:szCs w:val="24"/>
-        </w:rPr>
-      </w:pPr>
-      <w:r>
-        <w:rPr>
-          <w:rFonts w:ascii="Times" w:hAnsi="Times"/>
-          <w:sz w:val="24"/>
-          <w:szCs w:val="24"/>
+        </w:rPr>
+      </w:pPr>
+      <w:r>
+        <w:rPr>
+          <w:rFonts w:ascii="Times" w:hAnsi="Times"/>
         </w:rPr>
         <w:t xml:space="preserve">1. explore the concepts of </w:t>
       </w:r>
@@ -1943,47 +1786,35 @@
         <w:jc w:val="both"/>
         <w:rPr>
           <w:rFonts w:ascii="Times" w:hAnsi="Times"/>
-          <w:sz w:val="24"/>
-          <w:szCs w:val="24"/>
-        </w:rPr>
-      </w:pPr>
-      <w:r>
-        <w:rPr>
-          <w:rFonts w:ascii="Times" w:hAnsi="Times"/>
-          <w:sz w:val="24"/>
-          <w:szCs w:val="24"/>
+        </w:rPr>
+      </w:pPr>
+      <w:r>
+        <w:rPr>
+          <w:rFonts w:ascii="Times" w:hAnsi="Times"/>
         </w:rPr>
         <w:t>- scenarios</w:t>
       </w:r>
       <w:r>
         <w:rPr>
           <w:rFonts w:ascii="Times" w:hAnsi="Times"/>
-          <w:sz w:val="24"/>
-          <w:szCs w:val="24"/>
         </w:rPr>
         <w:t xml:space="preserve"> - </w:t>
       </w:r>
       <w:r>
         <w:rPr>
           <w:rFonts w:ascii="Times" w:hAnsi="Times"/>
-          <w:sz w:val="24"/>
-          <w:szCs w:val="24"/>
         </w:rPr>
         <w:t>An application scenario is a runtime detectable set of operation</w:t>
       </w:r>
       <w:r>
         <w:rPr>
           <w:rFonts w:ascii="Times" w:hAnsi="Times"/>
-          <w:sz w:val="24"/>
-          <w:szCs w:val="24"/>
         </w:rPr>
         <w:t xml:space="preserve"> </w:t>
       </w:r>
       <w:r>
         <w:rPr>
           <w:rFonts w:ascii="Times" w:hAnsi="Times"/>
-          <w:sz w:val="24"/>
-          <w:szCs w:val="24"/>
         </w:rPr>
         <w:t>modes of an application that are sufficiently similar in an N-dimensional cost space</w:t>
       </w:r>
@@ -1993,63 +1824,47 @@
         <w:jc w:val="both"/>
         <w:rPr>
           <w:rFonts w:ascii="Times" w:hAnsi="Times"/>
-          <w:sz w:val="24"/>
-          <w:szCs w:val="24"/>
-        </w:rPr>
-      </w:pPr>
-      <w:r>
-        <w:rPr>
-          <w:rFonts w:ascii="Times" w:hAnsi="Times"/>
-          <w:sz w:val="24"/>
-          <w:szCs w:val="24"/>
+        </w:rPr>
+      </w:pPr>
+      <w:r>
+        <w:rPr>
+          <w:rFonts w:ascii="Times" w:hAnsi="Times"/>
         </w:rPr>
         <w:t>- user-scenarios</w:t>
       </w:r>
       <w:r>
         <w:rPr>
           <w:rFonts w:ascii="Times" w:hAnsi="Times"/>
-          <w:sz w:val="24"/>
-          <w:szCs w:val="24"/>
         </w:rPr>
         <w:t xml:space="preserve"> - </w:t>
       </w:r>
       <w:r>
         <w:rPr>
           <w:rFonts w:ascii="Times" w:hAnsi="Times"/>
-          <w:sz w:val="24"/>
-          <w:szCs w:val="24"/>
         </w:rPr>
         <w:t>A user scenario is the fictitious story of a user’s accomplishing an action or goal via a product. It focuses on a user’s </w:t>
       </w:r>
       <w:r>
         <w:rPr>
           <w:rFonts w:ascii="Times" w:hAnsi="Times"/>
-          <w:sz w:val="24"/>
-          <w:szCs w:val="24"/>
         </w:rPr>
         <w:t>motivations</w:t>
       </w:r>
       <w:r>
         <w:rPr>
           <w:rFonts w:ascii="Times" w:hAnsi="Times"/>
-          <w:sz w:val="24"/>
-          <w:szCs w:val="24"/>
         </w:rPr>
         <w:t xml:space="preserve"> and documents the </w:t>
       </w:r>
       <w:r>
         <w:rPr>
           <w:rFonts w:ascii="Times" w:hAnsi="Times"/>
-          <w:sz w:val="24"/>
-          <w:szCs w:val="24"/>
         </w:rPr>
         <w:t>process</w:t>
       </w:r>
       <w:r>
         <w:rPr>
           <w:rFonts w:ascii="Times" w:hAnsi="Times"/>
-          <w:sz w:val="24"/>
-          <w:szCs w:val="24"/>
         </w:rPr>
         <w:t> by which the user might </w:t>
       </w:r>
@@ -2058,24 +1873,18 @@
           <w:rFonts w:ascii="Times" w:hAnsi="Times"/>
           <w:i/>
           <w:iCs/>
-          <w:sz w:val="24"/>
-          <w:szCs w:val="24"/>
         </w:rPr>
         <w:t>use</w:t>
       </w:r>
       <w:r>
         <w:rPr>
           <w:rFonts w:ascii="Times" w:hAnsi="Times"/>
-          <w:sz w:val="24"/>
-          <w:szCs w:val="24"/>
         </w:rPr>
         <w:t> a design. User scenarios help designers understand what motivates users when they interact with a design – a useful consideration for ideation and usability testing.</w:t>
       </w:r>
       <w:r>
         <w:rPr>
           <w:rFonts w:ascii="Times" w:hAnsi="Times"/>
-          <w:sz w:val="24"/>
-          <w:szCs w:val="24"/>
         </w:rPr>
         <w:t xml:space="preserve"> </w:t>
       </w:r>
@@ -2085,31 +1894,24 @@
         <w:jc w:val="both"/>
         <w:rPr>
           <w:rFonts w:ascii="Times" w:hAnsi="Times"/>
-          <w:sz w:val="24"/>
-          <w:szCs w:val="24"/>
-        </w:rPr>
-      </w:pPr>
-      <w:r>
-        <w:rPr>
-          <w:rFonts w:ascii="Times" w:hAnsi="Times"/>
-          <w:sz w:val="24"/>
-          <w:szCs w:val="24"/>
-        </w:rPr>
+        </w:rPr>
+      </w:pPr>
+      <w:r>
+        <w:rPr>
+          <w:rFonts w:ascii="Times" w:hAnsi="Times"/>
+        </w:rPr>
+        <w:lastRenderedPageBreak/>
         <w:t>- use cases</w:t>
       </w:r>
       <w:r>
         <w:rPr>
           <w:rFonts w:ascii="Times" w:hAnsi="Times"/>
-          <w:sz w:val="24"/>
-          <w:szCs w:val="24"/>
         </w:rPr>
         <w:t xml:space="preserve"> - </w:t>
       </w:r>
       <w:r>
         <w:rPr>
           <w:rFonts w:ascii="Times" w:hAnsi="Times"/>
-          <w:sz w:val="24"/>
-          <w:szCs w:val="24"/>
         </w:rPr>
         <w:t>In software and systems engineering, a use case is a list of actions or event steps typically defining the interactions between a role and a system to achieve a goal. The actor can be a human or other external system.</w:t>
       </w:r>
@@ -2119,31 +1921,23 @@
         <w:jc w:val="both"/>
         <w:rPr>
           <w:rFonts w:ascii="Times" w:hAnsi="Times"/>
-          <w:sz w:val="24"/>
-          <w:szCs w:val="24"/>
-        </w:rPr>
-      </w:pPr>
-      <w:r>
-        <w:rPr>
-          <w:rFonts w:ascii="Times" w:hAnsi="Times"/>
-          <w:sz w:val="24"/>
-          <w:szCs w:val="24"/>
+        </w:rPr>
+      </w:pPr>
+      <w:r>
+        <w:rPr>
+          <w:rFonts w:ascii="Times" w:hAnsi="Times"/>
         </w:rPr>
         <w:t>- storyboards</w:t>
       </w:r>
       <w:r>
         <w:rPr>
           <w:rFonts w:ascii="Times" w:hAnsi="Times"/>
-          <w:sz w:val="24"/>
-          <w:szCs w:val="24"/>
         </w:rPr>
         <w:t xml:space="preserve"> -</w:t>
       </w:r>
       <w:r>
         <w:rPr>
           <w:rFonts w:ascii="Times" w:hAnsi="Times"/>
-          <w:sz w:val="24"/>
-          <w:szCs w:val="24"/>
         </w:rPr>
         <w:t>A storyboard is a graphic organizer in the form of illustrations or images displayed in sequence for the purpose of pre-visualizing a motion picture, animation, motion graphic or interactive media sequence.</w:t>
       </w:r>
@@ -2153,31 +1947,23 @@
         <w:jc w:val="both"/>
         <w:rPr>
           <w:rFonts w:ascii="Times" w:hAnsi="Times"/>
-          <w:sz w:val="24"/>
-          <w:szCs w:val="24"/>
-        </w:rPr>
-      </w:pPr>
-      <w:r>
-        <w:rPr>
-          <w:rFonts w:ascii="Times" w:hAnsi="Times"/>
-          <w:sz w:val="24"/>
-          <w:szCs w:val="24"/>
+        </w:rPr>
+      </w:pPr>
+      <w:r>
+        <w:rPr>
+          <w:rFonts w:ascii="Times" w:hAnsi="Times"/>
         </w:rPr>
         <w:t>2. Think of your commute from home to school and back.</w:t>
       </w:r>
       <w:r>
         <w:rPr>
           <w:rFonts w:ascii="Times" w:hAnsi="Times"/>
-          <w:sz w:val="24"/>
-          <w:szCs w:val="24"/>
         </w:rPr>
         <w:t xml:space="preserve"> </w:t>
       </w:r>
       <w:r>
         <w:rPr>
           <w:rFonts w:ascii="Times" w:hAnsi="Times"/>
-          <w:sz w:val="24"/>
-          <w:szCs w:val="24"/>
         </w:rPr>
         <w:t>Think of 3 scenarios to incorporate Spotify as an accompanying app.</w:t>
       </w:r>
@@ -2187,15 +1973,11 @@
         <w:jc w:val="both"/>
         <w:rPr>
           <w:rFonts w:ascii="Times" w:hAnsi="Times"/>
-          <w:sz w:val="24"/>
-          <w:szCs w:val="24"/>
-        </w:rPr>
-      </w:pPr>
-      <w:r>
-        <w:rPr>
-          <w:rFonts w:ascii="Times" w:hAnsi="Times"/>
-          <w:sz w:val="24"/>
-          <w:szCs w:val="24"/>
+        </w:rPr>
+      </w:pPr>
+      <w:r>
+        <w:rPr>
+          <w:rFonts w:ascii="Times" w:hAnsi="Times"/>
         </w:rPr>
         <w:t xml:space="preserve">- Write/draw/design an </w:t>
       </w:r>
@@ -2203,8 +1985,6 @@
       <w:r>
         <w:rPr>
           <w:rFonts w:ascii="Times" w:hAnsi="Times"/>
-          <w:sz w:val="24"/>
-          <w:szCs w:val="24"/>
         </w:rPr>
         <w:t>erveryday</w:t>
       </w:r>
@@ -2212,8 +1992,6 @@
       <w:r>
         <w:rPr>
           <w:rFonts w:ascii="Times" w:hAnsi="Times"/>
-          <w:sz w:val="24"/>
-          <w:szCs w:val="24"/>
         </w:rPr>
         <w:t xml:space="preserve"> scenario</w:t>
       </w:r>
@@ -2223,16 +2001,12 @@
         <w:jc w:val="both"/>
         <w:rPr>
           <w:rFonts w:ascii="Times" w:hAnsi="Times"/>
-          <w:sz w:val="24"/>
-          <w:szCs w:val="24"/>
         </w:rPr>
       </w:pPr>
       <w:r>
         <w:rPr>
           <w:rFonts w:ascii="Times" w:hAnsi="Times"/>
           <w:noProof/>
-          <w:sz w:val="24"/>
-          <w:szCs w:val="24"/>
         </w:rPr>
         <w:drawing>
           <wp:inline distT="0" distB="0" distL="0" distR="0" wp14:anchorId="5EC4DDC8" wp14:editId="759A0EE6">
@@ -2282,39 +2056,29 @@
         <w:jc w:val="both"/>
         <w:rPr>
           <w:rFonts w:ascii="Times" w:hAnsi="Times"/>
-          <w:sz w:val="24"/>
-          <w:szCs w:val="24"/>
-        </w:rPr>
-      </w:pPr>
-      <w:r>
-        <w:rPr>
-          <w:rFonts w:ascii="Times" w:hAnsi="Times"/>
-          <w:sz w:val="24"/>
-          <w:szCs w:val="24"/>
+        </w:rPr>
+      </w:pPr>
+      <w:r>
+        <w:rPr>
+          <w:rFonts w:ascii="Times" w:hAnsi="Times"/>
         </w:rPr>
         <w:t xml:space="preserve">A perfect example of an everyday scenario is listening to music </w:t>
       </w:r>
       <w:r>
         <w:rPr>
           <w:rFonts w:ascii="Times" w:hAnsi="Times"/>
-          <w:sz w:val="24"/>
-          <w:szCs w:val="24"/>
         </w:rPr>
         <w:t>while</w:t>
       </w:r>
       <w:r>
         <w:rPr>
           <w:rFonts w:ascii="Times" w:hAnsi="Times"/>
-          <w:sz w:val="24"/>
-          <w:szCs w:val="24"/>
         </w:rPr>
         <w:t xml:space="preserve"> going to school or to wor</w:t>
       </w:r>
       <w:r>
         <w:rPr>
           <w:rFonts w:ascii="Times" w:hAnsi="Times"/>
-          <w:sz w:val="24"/>
-          <w:szCs w:val="24"/>
         </w:rPr>
         <w:t>k.</w:t>
       </w:r>
@@ -2324,15 +2088,11 @@
         <w:jc w:val="both"/>
         <w:rPr>
           <w:rFonts w:ascii="Times" w:hAnsi="Times"/>
-          <w:sz w:val="24"/>
-          <w:szCs w:val="24"/>
-        </w:rPr>
-      </w:pPr>
-      <w:r>
-        <w:rPr>
-          <w:rFonts w:ascii="Times" w:hAnsi="Times"/>
-          <w:sz w:val="24"/>
-          <w:szCs w:val="24"/>
+        </w:rPr>
+      </w:pPr>
+      <w:r>
+        <w:rPr>
+          <w:rFonts w:ascii="Times" w:hAnsi="Times"/>
         </w:rPr>
         <w:t>It can be in your car, in the city transport, on a bike or even walking.</w:t>
       </w:r>
@@ -2342,17 +2102,12 @@
         <w:jc w:val="both"/>
         <w:rPr>
           <w:rFonts w:ascii="Times" w:hAnsi="Times"/>
-          <w:sz w:val="24"/>
-          <w:szCs w:val="24"/>
-        </w:rPr>
-      </w:pPr>
-      <w:r>
-        <w:rPr>
-          <w:rFonts w:ascii="Times" w:hAnsi="Times"/>
-          <w:sz w:val="24"/>
-          <w:szCs w:val="24"/>
-        </w:rPr>
-        <w:lastRenderedPageBreak/>
+        </w:rPr>
+      </w:pPr>
+      <w:r>
+        <w:rPr>
+          <w:rFonts w:ascii="Times" w:hAnsi="Times"/>
+        </w:rPr>
         <w:t>- a worst case scenario</w:t>
       </w:r>
     </w:p>
@@ -2361,16 +2116,12 @@
         <w:jc w:val="center"/>
         <w:rPr>
           <w:rFonts w:ascii="Times" w:hAnsi="Times"/>
-          <w:sz w:val="24"/>
-          <w:szCs w:val="24"/>
         </w:rPr>
       </w:pPr>
       <w:r>
         <w:rPr>
           <w:rFonts w:ascii="Times" w:hAnsi="Times"/>
           <w:noProof/>
-          <w:sz w:val="24"/>
-          <w:szCs w:val="24"/>
         </w:rPr>
         <w:drawing>
           <wp:inline distT="0" distB="0" distL="0" distR="0" wp14:anchorId="74EA697C" wp14:editId="4C3AA631">
@@ -2420,15 +2171,11 @@
         <w:jc w:val="both"/>
         <w:rPr>
           <w:rFonts w:ascii="Times" w:hAnsi="Times"/>
-          <w:sz w:val="24"/>
-          <w:szCs w:val="24"/>
-        </w:rPr>
-      </w:pPr>
-      <w:r>
-        <w:rPr>
-          <w:rFonts w:ascii="Times" w:hAnsi="Times"/>
-          <w:sz w:val="24"/>
-          <w:szCs w:val="24"/>
+        </w:rPr>
+      </w:pPr>
+      <w:r>
+        <w:rPr>
+          <w:rFonts w:ascii="Times" w:hAnsi="Times"/>
         </w:rPr>
         <w:t>A worst-case scenario can be, if someone is listening to music on high volume in traffic and does not hear a car horn and does not stop or move, causing a crash or an incident. The same scenario can happen on a bike or any other kind of transportation.</w:t>
       </w:r>
@@ -2438,15 +2185,11 @@
         <w:jc w:val="both"/>
         <w:rPr>
           <w:rFonts w:ascii="Times" w:hAnsi="Times"/>
-          <w:sz w:val="24"/>
-          <w:szCs w:val="24"/>
-        </w:rPr>
-      </w:pPr>
-      <w:r>
-        <w:rPr>
-          <w:rFonts w:ascii="Times" w:hAnsi="Times"/>
-          <w:sz w:val="24"/>
-          <w:szCs w:val="24"/>
+        </w:rPr>
+      </w:pPr>
+      <w:r>
+        <w:rPr>
+          <w:rFonts w:ascii="Times" w:hAnsi="Times"/>
         </w:rPr>
         <w:t>- an ideal scenario</w:t>
       </w:r>
@@ -2456,17 +2199,14 @@
         <w:jc w:val="both"/>
         <w:rPr>
           <w:rFonts w:ascii="Times" w:hAnsi="Times"/>
-          <w:sz w:val="24"/>
-          <w:szCs w:val="24"/>
         </w:rPr>
       </w:pPr>
       <w:r>
         <w:rPr>
           <w:rFonts w:ascii="Times" w:hAnsi="Times"/>
           <w:noProof/>
-          <w:sz w:val="24"/>
-          <w:szCs w:val="24"/>
-        </w:rPr>
+        </w:rPr>
+        <w:lastRenderedPageBreak/>
         <w:drawing>
           <wp:inline distT="0" distB="0" distL="0" distR="0" wp14:anchorId="534C99C4" wp14:editId="5412F142">
             <wp:extent cx="5943600" cy="3546475"/>
@@ -2515,369 +2255,279 @@
         <w:jc w:val="both"/>
         <w:rPr>
           <w:rFonts w:ascii="Times" w:hAnsi="Times"/>
-          <w:sz w:val="24"/>
-          <w:szCs w:val="24"/>
-        </w:rPr>
-      </w:pPr>
-      <w:r>
-        <w:rPr>
-          <w:rFonts w:ascii="Times" w:hAnsi="Times"/>
-          <w:sz w:val="24"/>
-          <w:szCs w:val="24"/>
+        </w:rPr>
+      </w:pPr>
+      <w:r>
+        <w:rPr>
+          <w:rFonts w:ascii="Times" w:hAnsi="Times"/>
         </w:rPr>
         <w:t>A</w:t>
       </w:r>
       <w:r>
         <w:rPr>
           <w:rFonts w:ascii="Times" w:hAnsi="Times"/>
-          <w:sz w:val="24"/>
-          <w:szCs w:val="24"/>
         </w:rPr>
         <w:t>n</w:t>
       </w:r>
       <w:r>
         <w:rPr>
           <w:rFonts w:ascii="Times" w:hAnsi="Times"/>
-          <w:sz w:val="24"/>
-          <w:szCs w:val="24"/>
         </w:rPr>
         <w:t xml:space="preserve"> ideal scenario will be a party. Couple of friends getting together listening to their favorite music or their favorite playlist. </w:t>
       </w:r>
       <w:r>
         <w:rPr>
           <w:rFonts w:ascii="Times" w:hAnsi="Times"/>
-          <w:sz w:val="24"/>
-          <w:szCs w:val="24"/>
-        </w:rPr>
-        <w:t xml:space="preserve">The party can be small in someone’s home or big in a club with a DJ. In </w:t>
-      </w:r>
-      <w:r>
-        <w:rPr>
-          <w:rFonts w:ascii="Times" w:hAnsi="Times"/>
-          <w:sz w:val="24"/>
-          <w:szCs w:val="24"/>
+        </w:rPr>
+        <w:t xml:space="preserve">The party can be small in someone’s home or big in a club with a DJ. In my case, an ideal scenario for going to and back from school is going with </w:t>
+      </w:r>
+      <w:proofErr w:type="gramStart"/>
+      <w:r>
+        <w:rPr>
+          <w:rFonts w:ascii="Times" w:hAnsi="Times"/>
+        </w:rPr>
+        <w:t>friends, and</w:t>
+      </w:r>
+      <w:proofErr w:type="gramEnd"/>
+      <w:r>
+        <w:rPr>
+          <w:rFonts w:ascii="Times" w:hAnsi="Times"/>
+        </w:rPr>
+        <w:t xml:space="preserve"> listening to an artist or playlist in the car.</w:t>
+      </w:r>
+    </w:p>
+    <w:p>
+      <w:pPr>
+        <w:jc w:val="both"/>
+        <w:rPr>
+          <w:rFonts w:ascii="Times" w:hAnsi="Times"/>
+        </w:rPr>
+      </w:pPr>
+    </w:p>
+    <w:p>
+      <w:pPr>
+        <w:jc w:val="both"/>
+        <w:rPr>
+          <w:rFonts w:ascii="Times" w:hAnsi="Times"/>
+        </w:rPr>
+      </w:pPr>
+      <w:r>
+        <w:rPr>
+          <w:rFonts w:ascii="Times" w:hAnsi="Times"/>
+        </w:rPr>
+        <w:t>You are the main actor. 45 minutes.</w:t>
+      </w:r>
+    </w:p>
+    <w:p>
+      <w:pPr>
+        <w:jc w:val="both"/>
+        <w:rPr>
+          <w:rFonts w:ascii="Times" w:hAnsi="Times"/>
+        </w:rPr>
+      </w:pPr>
+      <w:r>
+        <w:rPr>
+          <w:rFonts w:ascii="Times" w:hAnsi="Times"/>
+        </w:rPr>
+        <w:t>2b. add details or change parameters to make</w:t>
+      </w:r>
+    </w:p>
+    <w:p>
+      <w:pPr>
+        <w:jc w:val="both"/>
+        <w:rPr>
+          <w:rFonts w:ascii="Times" w:hAnsi="Times"/>
+        </w:rPr>
+      </w:pPr>
+      <w:r>
+        <w:rPr>
+          <w:rFonts w:ascii="Times" w:hAnsi="Times"/>
+        </w:rPr>
+        <w:t>- a horror scenario</w:t>
+      </w:r>
+    </w:p>
+    <w:p>
+      <w:pPr>
+        <w:jc w:val="both"/>
+        <w:rPr>
+          <w:rFonts w:ascii="Times" w:hAnsi="Times"/>
+        </w:rPr>
+      </w:pPr>
+      <w:r>
+        <w:rPr>
+          <w:rFonts w:ascii="Times" w:hAnsi="Times"/>
+        </w:rPr>
+        <w:t xml:space="preserve">My horror scenario </w:t>
+      </w:r>
+      <w:r>
+        <w:rPr>
+          <w:rFonts w:ascii="Times" w:hAnsi="Times"/>
+        </w:rPr>
+        <w:t>is</w:t>
+      </w:r>
+      <w:r>
+        <w:rPr>
+          <w:rFonts w:ascii="Times" w:hAnsi="Times"/>
+        </w:rPr>
+        <w:t xml:space="preserve"> </w:t>
+      </w:r>
+      <w:r>
+        <w:rPr>
+          <w:rFonts w:ascii="Times" w:hAnsi="Times"/>
+        </w:rPr>
+        <w:t>I am</w:t>
+      </w:r>
+      <w:r>
+        <w:rPr>
+          <w:rFonts w:ascii="Times" w:hAnsi="Times"/>
+        </w:rPr>
+        <w:t xml:space="preserve"> going to school and I say to myself </w:t>
+      </w:r>
+      <w:r>
+        <w:rPr>
+          <w:rFonts w:ascii="Times" w:hAnsi="Times"/>
+        </w:rPr>
+        <w:t xml:space="preserve">- </w:t>
+      </w:r>
+      <w:r>
+        <w:rPr>
+          <w:rFonts w:ascii="Times" w:hAnsi="Times"/>
+        </w:rPr>
+        <w:t>it is going to be a great day</w:t>
+      </w:r>
+      <w:r>
+        <w:rPr>
+          <w:rFonts w:ascii="Times" w:hAnsi="Times"/>
+        </w:rPr>
+        <w:t>. Because I feel good, I decide to listen to some music. However, the weather is not on my side and it starts to rain. I am on my bike and I pull out my phone out of my pocket. The phone is already wet and my music stops. While I deal with my phone I don’t hear and see another biker coming to me. He doesn’t stop and we crash.</w:t>
+      </w:r>
+    </w:p>
+    <w:p>
+      <w:pPr>
+        <w:jc w:val="both"/>
+        <w:rPr>
+          <w:rFonts w:ascii="Times" w:hAnsi="Times"/>
+        </w:rPr>
+      </w:pPr>
+      <w:r>
+        <w:rPr>
+          <w:rFonts w:ascii="Times" w:hAnsi="Times"/>
+        </w:rPr>
+        <w:t xml:space="preserve">- gold plated </w:t>
+      </w:r>
+      <w:proofErr w:type="spellStart"/>
+      <w:r>
+        <w:rPr>
+          <w:rFonts w:ascii="Times" w:hAnsi="Times"/>
+        </w:rPr>
+        <w:t>superscenario</w:t>
+      </w:r>
+      <w:proofErr w:type="spellEnd"/>
+    </w:p>
+    <w:p>
+      <w:pPr>
+        <w:jc w:val="both"/>
+        <w:rPr>
+          <w:rFonts w:ascii="Times" w:hAnsi="Times"/>
+        </w:rPr>
+      </w:pPr>
+      <w:r>
+        <w:rPr>
+          <w:rFonts w:ascii="Times" w:hAnsi="Times"/>
+        </w:rPr>
+        <w:t xml:space="preserve">Well the gold </w:t>
+      </w:r>
+      <w:proofErr w:type="spellStart"/>
+      <w:r>
+        <w:rPr>
+          <w:rFonts w:ascii="Times" w:hAnsi="Times"/>
+        </w:rPr>
+        <w:t>superscenario</w:t>
+      </w:r>
+      <w:proofErr w:type="spellEnd"/>
+      <w:r>
+        <w:rPr>
+          <w:rFonts w:ascii="Times" w:hAnsi="Times"/>
+        </w:rPr>
+        <w:t xml:space="preserve"> is pretty much the same as the ideal scenario, because the app does pretty much that – plays music when you want.</w:t>
+      </w:r>
+      <w:r>
+        <w:rPr>
+          <w:rFonts w:ascii="Times" w:hAnsi="Times"/>
+        </w:rPr>
+        <w:t xml:space="preserve"> </w:t>
+      </w:r>
+    </w:p>
+    <w:p>
+      <w:pPr>
+        <w:jc w:val="both"/>
+        <w:rPr>
+          <w:rFonts w:ascii="Times" w:hAnsi="Times"/>
+        </w:rPr>
+      </w:pPr>
+      <w:r>
+        <w:rPr>
+          <w:rFonts w:ascii="Times" w:hAnsi="Times"/>
+        </w:rPr>
+        <w:t>3. The same as assignments one and two but now your main actor is the persona/actor from the previous workshop. Consult your teacher. - include the research framework Fontys endorses. incorporate at least four strategies and be aware of triangulation- Sum up the adaptations needed to the Spotify UI/features using M.O.S.C.O.W. 90 minutes.</w:t>
+      </w:r>
+      <w:r>
+        <w:t xml:space="preserve"> </w:t>
+      </w:r>
+      <w:r>
+        <w:rPr>
+          <w:rFonts w:ascii="Times" w:hAnsi="Times"/>
+        </w:rPr>
+        <w:t>–</w:t>
+      </w:r>
+      <w:r>
+        <w:rPr>
+          <w:rFonts w:ascii="Times" w:hAnsi="Times"/>
+        </w:rPr>
+        <w:t xml:space="preserve"> </w:t>
+      </w:r>
+    </w:p>
+    <w:p>
+      <w:pPr>
+        <w:jc w:val="both"/>
+        <w:rPr>
+          <w:rFonts w:ascii="Times" w:hAnsi="Times"/>
+        </w:rPr>
+      </w:pPr>
+      <w:r>
+        <w:rPr>
+          <w:rFonts w:ascii="Times" w:hAnsi="Times"/>
+        </w:rPr>
+        <w:t xml:space="preserve">Write/draw/design an </w:t>
+      </w:r>
+      <w:proofErr w:type="spellStart"/>
+      <w:r>
+        <w:rPr>
+          <w:rFonts w:ascii="Times" w:hAnsi="Times"/>
+        </w:rPr>
+        <w:t>erveryday</w:t>
+      </w:r>
+      <w:proofErr w:type="spellEnd"/>
+      <w:r>
+        <w:rPr>
+          <w:rFonts w:ascii="Times" w:hAnsi="Times"/>
+        </w:rPr>
+        <w:t xml:space="preserve"> scenario</w:t>
+      </w:r>
+    </w:p>
+    <w:p>
+      <w:pPr>
+        <w:jc w:val="center"/>
+        <w:rPr>
+          <w:rFonts w:ascii="Times" w:hAnsi="Times"/>
+        </w:rPr>
+      </w:pPr>
+      <w:r>
+        <w:rPr>
+          <w:rFonts w:ascii="Times" w:hAnsi="Times"/>
+          <w:noProof/>
         </w:rPr>
         <w:lastRenderedPageBreak/>
-        <w:t xml:space="preserve">my case, an ideal scenario for going to and back from school is going with </w:t>
-      </w:r>
-      <w:proofErr w:type="gramStart"/>
-      <w:r>
-        <w:rPr>
-          <w:rFonts w:ascii="Times" w:hAnsi="Times"/>
-          <w:sz w:val="24"/>
-          <w:szCs w:val="24"/>
-        </w:rPr>
-        <w:t>friends, and</w:t>
-      </w:r>
-      <w:proofErr w:type="gramEnd"/>
-      <w:r>
-        <w:rPr>
-          <w:rFonts w:ascii="Times" w:hAnsi="Times"/>
-          <w:sz w:val="24"/>
-          <w:szCs w:val="24"/>
-        </w:rPr>
-        <w:t xml:space="preserve"> listening to an artist or playlist in the car.</w:t>
-      </w:r>
-    </w:p>
-    <w:p>
-      <w:pPr>
-        <w:jc w:val="both"/>
-        <w:rPr>
-          <w:rFonts w:ascii="Times" w:hAnsi="Times"/>
-          <w:sz w:val="24"/>
-          <w:szCs w:val="24"/>
-        </w:rPr>
-      </w:pPr>
-    </w:p>
-    <w:p>
-      <w:pPr>
-        <w:jc w:val="both"/>
-        <w:rPr>
-          <w:rFonts w:ascii="Times" w:hAnsi="Times"/>
-          <w:sz w:val="24"/>
-          <w:szCs w:val="24"/>
-        </w:rPr>
-      </w:pPr>
-      <w:r>
-        <w:rPr>
-          <w:rFonts w:ascii="Times" w:hAnsi="Times"/>
-          <w:sz w:val="24"/>
-          <w:szCs w:val="24"/>
-        </w:rPr>
-        <w:t>You are the main actor. 45 minutes.</w:t>
-      </w:r>
-    </w:p>
-    <w:p>
-      <w:pPr>
-        <w:jc w:val="both"/>
-        <w:rPr>
-          <w:rFonts w:ascii="Times" w:hAnsi="Times"/>
-          <w:sz w:val="24"/>
-          <w:szCs w:val="24"/>
-        </w:rPr>
-      </w:pPr>
-      <w:r>
-        <w:rPr>
-          <w:rFonts w:ascii="Times" w:hAnsi="Times"/>
-          <w:sz w:val="24"/>
-          <w:szCs w:val="24"/>
-        </w:rPr>
-        <w:t>2b. add details or change parameters to make</w:t>
-      </w:r>
-    </w:p>
-    <w:p>
-      <w:pPr>
-        <w:jc w:val="both"/>
-        <w:rPr>
-          <w:rFonts w:ascii="Times" w:hAnsi="Times"/>
-          <w:sz w:val="24"/>
-          <w:szCs w:val="24"/>
-        </w:rPr>
-      </w:pPr>
-      <w:r>
-        <w:rPr>
-          <w:rFonts w:ascii="Times" w:hAnsi="Times"/>
-          <w:sz w:val="24"/>
-          <w:szCs w:val="24"/>
-        </w:rPr>
-        <w:t>- a horror scenario</w:t>
-      </w:r>
-    </w:p>
-    <w:p>
-      <w:pPr>
-        <w:jc w:val="both"/>
-        <w:rPr>
-          <w:rFonts w:ascii="Times" w:hAnsi="Times"/>
-          <w:sz w:val="24"/>
-          <w:szCs w:val="24"/>
-        </w:rPr>
-      </w:pPr>
-      <w:r>
-        <w:rPr>
-          <w:rFonts w:ascii="Times" w:hAnsi="Times"/>
-          <w:sz w:val="24"/>
-          <w:szCs w:val="24"/>
-        </w:rPr>
-        <w:t xml:space="preserve">My horror scenario </w:t>
-      </w:r>
-      <w:r>
-        <w:rPr>
-          <w:rFonts w:ascii="Times" w:hAnsi="Times"/>
-          <w:sz w:val="24"/>
-          <w:szCs w:val="24"/>
-        </w:rPr>
-        <w:t>is</w:t>
-      </w:r>
-      <w:r>
-        <w:rPr>
-          <w:rFonts w:ascii="Times" w:hAnsi="Times"/>
-          <w:sz w:val="24"/>
-          <w:szCs w:val="24"/>
-        </w:rPr>
-        <w:t xml:space="preserve"> </w:t>
-      </w:r>
-      <w:r>
-        <w:rPr>
-          <w:rFonts w:ascii="Times" w:hAnsi="Times"/>
-          <w:sz w:val="24"/>
-          <w:szCs w:val="24"/>
-        </w:rPr>
-        <w:t>I am</w:t>
-      </w:r>
-      <w:r>
-        <w:rPr>
-          <w:rFonts w:ascii="Times" w:hAnsi="Times"/>
-          <w:sz w:val="24"/>
-          <w:szCs w:val="24"/>
-        </w:rPr>
-        <w:t xml:space="preserve"> going to school and I say to myself </w:t>
-      </w:r>
-      <w:r>
-        <w:rPr>
-          <w:rFonts w:ascii="Times" w:hAnsi="Times"/>
-          <w:sz w:val="24"/>
-          <w:szCs w:val="24"/>
-        </w:rPr>
-        <w:t xml:space="preserve">- </w:t>
-      </w:r>
-      <w:r>
-        <w:rPr>
-          <w:rFonts w:ascii="Times" w:hAnsi="Times"/>
-          <w:sz w:val="24"/>
-          <w:szCs w:val="24"/>
-        </w:rPr>
-        <w:t>it is going to be a great day</w:t>
-      </w:r>
-      <w:r>
-        <w:rPr>
-          <w:rFonts w:ascii="Times" w:hAnsi="Times"/>
-          <w:sz w:val="24"/>
-          <w:szCs w:val="24"/>
-        </w:rPr>
-        <w:t>. Because I feel good, I decide to listen to some music. However, the weather is not on my side and it starts to rain. I am on my bike and I pull out my phone out of my pocket. The phone is already wet and my music stops. While I deal with my phone I don’t hear and see another biker coming to me. He doesn’t stop and we crash.</w:t>
-      </w:r>
-    </w:p>
-    <w:p>
-      <w:pPr>
-        <w:jc w:val="both"/>
-        <w:rPr>
-          <w:rFonts w:ascii="Times" w:hAnsi="Times"/>
-          <w:sz w:val="24"/>
-          <w:szCs w:val="24"/>
-        </w:rPr>
-      </w:pPr>
-      <w:r>
-        <w:rPr>
-          <w:rFonts w:ascii="Times" w:hAnsi="Times"/>
-          <w:sz w:val="24"/>
-          <w:szCs w:val="24"/>
-        </w:rPr>
-        <w:t xml:space="preserve">- gold plated </w:t>
-      </w:r>
-      <w:proofErr w:type="spellStart"/>
-      <w:r>
-        <w:rPr>
-          <w:rFonts w:ascii="Times" w:hAnsi="Times"/>
-          <w:sz w:val="24"/>
-          <w:szCs w:val="24"/>
-        </w:rPr>
-        <w:t>superscenario</w:t>
-      </w:r>
-      <w:proofErr w:type="spellEnd"/>
-    </w:p>
-    <w:p>
-      <w:pPr>
-        <w:jc w:val="both"/>
-        <w:rPr>
-          <w:rFonts w:ascii="Times" w:hAnsi="Times"/>
-          <w:sz w:val="24"/>
-          <w:szCs w:val="24"/>
-        </w:rPr>
-      </w:pPr>
-      <w:r>
-        <w:rPr>
-          <w:rFonts w:ascii="Times" w:hAnsi="Times"/>
-          <w:sz w:val="24"/>
-          <w:szCs w:val="24"/>
-        </w:rPr>
-        <w:t xml:space="preserve">Well the gold </w:t>
-      </w:r>
-      <w:proofErr w:type="spellStart"/>
-      <w:r>
-        <w:rPr>
-          <w:rFonts w:ascii="Times" w:hAnsi="Times"/>
-          <w:sz w:val="24"/>
-          <w:szCs w:val="24"/>
-        </w:rPr>
-        <w:t>superscenario</w:t>
-      </w:r>
-      <w:proofErr w:type="spellEnd"/>
-      <w:r>
-        <w:rPr>
-          <w:rFonts w:ascii="Times" w:hAnsi="Times"/>
-          <w:sz w:val="24"/>
-          <w:szCs w:val="24"/>
-        </w:rPr>
-        <w:t xml:space="preserve"> is pretty much the same as the ideal scenario, because the app does pretty much that – plays music when you want.</w:t>
-      </w:r>
-      <w:r>
-        <w:rPr>
-          <w:rFonts w:ascii="Times" w:hAnsi="Times"/>
-          <w:sz w:val="24"/>
-          <w:szCs w:val="24"/>
-        </w:rPr>
-        <w:t xml:space="preserve"> </w:t>
-      </w:r>
-    </w:p>
-    <w:p>
-      <w:pPr>
-        <w:jc w:val="both"/>
-        <w:rPr>
-          <w:rFonts w:ascii="Times" w:hAnsi="Times"/>
-          <w:sz w:val="24"/>
-          <w:szCs w:val="24"/>
-        </w:rPr>
-      </w:pPr>
-      <w:r>
-        <w:rPr>
-          <w:rFonts w:ascii="Times" w:hAnsi="Times"/>
-          <w:sz w:val="24"/>
-          <w:szCs w:val="24"/>
-        </w:rPr>
-        <w:t>3. The same as assignments one and two but now your main actor is the persona/actor from the previous workshop. Consult your teacher. - include the research framework Fontys endorses. incorporate at least four strategies and be aware of triangulation- Sum up the adaptations needed to the Spotify UI/features using M.O.S.C.O.W. 90 minutes.</w:t>
-      </w:r>
-      <w:r>
-        <w:t xml:space="preserve"> </w:t>
-      </w:r>
-      <w:r>
-        <w:rPr>
-          <w:rFonts w:ascii="Times" w:hAnsi="Times"/>
-          <w:sz w:val="24"/>
-          <w:szCs w:val="24"/>
-        </w:rPr>
-        <w:t>–</w:t>
-      </w:r>
-      <w:r>
-        <w:rPr>
-          <w:rFonts w:ascii="Times" w:hAnsi="Times"/>
-          <w:sz w:val="24"/>
-          <w:szCs w:val="24"/>
-        </w:rPr>
-        <w:t xml:space="preserve"> </w:t>
-      </w:r>
-    </w:p>
-    <w:p>
-      <w:pPr>
-        <w:jc w:val="both"/>
-        <w:rPr>
-          <w:rFonts w:ascii="Times" w:hAnsi="Times"/>
-          <w:sz w:val="24"/>
-          <w:szCs w:val="24"/>
-        </w:rPr>
-      </w:pPr>
-      <w:r>
-        <w:rPr>
-          <w:rFonts w:ascii="Times" w:hAnsi="Times"/>
-          <w:sz w:val="24"/>
-          <w:szCs w:val="24"/>
-        </w:rPr>
-        <w:t xml:space="preserve">Write/draw/design an </w:t>
-      </w:r>
-      <w:proofErr w:type="spellStart"/>
-      <w:r>
-        <w:rPr>
-          <w:rFonts w:ascii="Times" w:hAnsi="Times"/>
-          <w:sz w:val="24"/>
-          <w:szCs w:val="24"/>
-        </w:rPr>
-        <w:t>erveryday</w:t>
-      </w:r>
-      <w:proofErr w:type="spellEnd"/>
-      <w:r>
-        <w:rPr>
-          <w:rFonts w:ascii="Times" w:hAnsi="Times"/>
-          <w:sz w:val="24"/>
-          <w:szCs w:val="24"/>
-        </w:rPr>
-        <w:t xml:space="preserve"> scenario</w:t>
-      </w:r>
-    </w:p>
-    <w:p>
-      <w:pPr>
-        <w:jc w:val="center"/>
-        <w:rPr>
-          <w:rFonts w:ascii="Times" w:hAnsi="Times"/>
-          <w:sz w:val="24"/>
-          <w:szCs w:val="24"/>
-        </w:rPr>
-      </w:pPr>
-      <w:r>
-        <w:rPr>
-          <w:rFonts w:ascii="Times" w:hAnsi="Times"/>
-          <w:noProof/>
-          <w:sz w:val="24"/>
-          <w:szCs w:val="24"/>
-        </w:rPr>
         <w:drawing>
           <wp:inline distT="0" distB="0" distL="0" distR="0" wp14:anchorId="30E988D6" wp14:editId="6AB5D695">
             <wp:extent cx="3649785" cy="2046608"/>
@@ -2926,15 +2576,11 @@
         <w:jc w:val="both"/>
         <w:rPr>
           <w:rFonts w:ascii="Times" w:hAnsi="Times"/>
-          <w:sz w:val="24"/>
-          <w:szCs w:val="24"/>
-        </w:rPr>
-      </w:pPr>
-      <w:r>
-        <w:rPr>
-          <w:rFonts w:ascii="Times" w:hAnsi="Times"/>
-          <w:sz w:val="24"/>
-          <w:szCs w:val="24"/>
+        </w:rPr>
+      </w:pPr>
+      <w:r>
+        <w:rPr>
+          <w:rFonts w:ascii="Times" w:hAnsi="Times"/>
         </w:rPr>
         <w:t>My persona from the previous assignment was the metal guitarist. His everyday scenario can be discovering new music on Spotify or listening the same songs over and over again so he can memorize them.</w:t>
       </w:r>
@@ -2944,15 +2590,11 @@
         <w:jc w:val="both"/>
         <w:rPr>
           <w:rFonts w:ascii="Times" w:hAnsi="Times"/>
-          <w:sz w:val="24"/>
-          <w:szCs w:val="24"/>
-        </w:rPr>
-      </w:pPr>
-      <w:r>
-        <w:rPr>
-          <w:rFonts w:ascii="Times" w:hAnsi="Times"/>
-          <w:sz w:val="24"/>
-          <w:szCs w:val="24"/>
+        </w:rPr>
+      </w:pPr>
+      <w:r>
+        <w:rPr>
+          <w:rFonts w:ascii="Times" w:hAnsi="Times"/>
         </w:rPr>
         <w:t>- a worst case scenario</w:t>
       </w:r>
@@ -2962,18 +2604,13 @@
         <w:jc w:val="both"/>
         <w:rPr>
           <w:rFonts w:ascii="Times" w:hAnsi="Times"/>
-          <w:sz w:val="24"/>
-          <w:szCs w:val="24"/>
         </w:rPr>
       </w:pPr>
       <w:r>
         <w:rPr>
           <w:rFonts w:ascii="Times" w:hAnsi="Times"/>
           <w:noProof/>
-          <w:sz w:val="24"/>
-          <w:szCs w:val="24"/>
-        </w:rPr>
-        <w:lastRenderedPageBreak/>
+        </w:rPr>
         <w:drawing>
           <wp:inline distT="0" distB="0" distL="0" distR="0" wp14:anchorId="75D41258" wp14:editId="576C53C9">
             <wp:extent cx="3898900" cy="2590800"/>
@@ -3022,15 +2659,11 @@
         <w:jc w:val="both"/>
         <w:rPr>
           <w:rFonts w:ascii="Times" w:hAnsi="Times"/>
-          <w:sz w:val="24"/>
-          <w:szCs w:val="24"/>
-        </w:rPr>
-      </w:pPr>
-      <w:r>
-        <w:rPr>
-          <w:rFonts w:ascii="Times" w:hAnsi="Times"/>
-          <w:sz w:val="24"/>
-          <w:szCs w:val="24"/>
+        </w:rPr>
+      </w:pPr>
+      <w:r>
+        <w:rPr>
+          <w:rFonts w:ascii="Times" w:hAnsi="Times"/>
         </w:rPr>
         <w:t xml:space="preserve">A </w:t>
       </w:r>
@@ -3038,8 +2671,6 @@
       <w:r>
         <w:rPr>
           <w:rFonts w:ascii="Times" w:hAnsi="Times"/>
-          <w:sz w:val="24"/>
-          <w:szCs w:val="24"/>
         </w:rPr>
         <w:t>worst case</w:t>
       </w:r>
@@ -3047,8 +2678,6 @@
       <w:r>
         <w:rPr>
           <w:rFonts w:ascii="Times" w:hAnsi="Times"/>
-          <w:sz w:val="24"/>
-          <w:szCs w:val="24"/>
         </w:rPr>
         <w:t xml:space="preserve"> scenario for him can be when he is going to a rehearsal or even band practice and he is really focused on memorizing a song he doesn’t notice a pothole and trips in it, breaking his hand or leg.</w:t>
       </w:r>
@@ -3058,15 +2687,11 @@
         <w:jc w:val="both"/>
         <w:rPr>
           <w:rFonts w:ascii="Times" w:hAnsi="Times"/>
-          <w:sz w:val="24"/>
-          <w:szCs w:val="24"/>
-        </w:rPr>
-      </w:pPr>
-      <w:r>
-        <w:rPr>
-          <w:rFonts w:ascii="Times" w:hAnsi="Times"/>
-          <w:sz w:val="24"/>
-          <w:szCs w:val="24"/>
+        </w:rPr>
+      </w:pPr>
+      <w:r>
+        <w:rPr>
+          <w:rFonts w:ascii="Times" w:hAnsi="Times"/>
         </w:rPr>
         <w:t>- an ideal scenario</w:t>
       </w:r>
@@ -3076,15 +2701,11 @@
         <w:jc w:val="both"/>
         <w:rPr>
           <w:rFonts w:ascii="Times" w:hAnsi="Times"/>
-          <w:sz w:val="24"/>
-          <w:szCs w:val="24"/>
-        </w:rPr>
-      </w:pPr>
-      <w:r>
-        <w:rPr>
-          <w:rFonts w:ascii="Times" w:hAnsi="Times"/>
-          <w:sz w:val="24"/>
-          <w:szCs w:val="24"/>
+        </w:rPr>
+      </w:pPr>
+      <w:r>
+        <w:rPr>
+          <w:rFonts w:ascii="Times" w:hAnsi="Times"/>
         </w:rPr>
         <w:t>An ideal scenario for him is having the time and good device to learn to songs.</w:t>
       </w:r>
@@ -3094,25 +2715,13 @@
         <w:jc w:val="both"/>
         <w:rPr>
           <w:rFonts w:ascii="Times" w:hAnsi="Times"/>
-          <w:sz w:val="24"/>
-          <w:szCs w:val="24"/>
-        </w:rPr>
-      </w:pPr>
-      <w:r>
-        <w:rPr>
-          <w:rFonts w:ascii="Times" w:hAnsi="Times"/>
-          <w:sz w:val="24"/>
-          <w:szCs w:val="24"/>
-        </w:rPr>
-        <w:t xml:space="preserve"> </w:t>
-      </w:r>
-      <w:r>
-        <w:rPr>
-          <w:rFonts w:ascii="Times" w:hAnsi="Times"/>
-          <w:sz w:val="24"/>
-          <w:szCs w:val="24"/>
-        </w:rPr>
-        <w:t>- a horror scenario</w:t>
+        </w:rPr>
+      </w:pPr>
+      <w:r>
+        <w:rPr>
+          <w:rFonts w:ascii="Times" w:hAnsi="Times"/>
+        </w:rPr>
+        <w:t xml:space="preserve"> - a horror scenario</w:t>
       </w:r>
     </w:p>
     <w:p>
@@ -3120,15 +2729,11 @@
         <w:jc w:val="both"/>
         <w:rPr>
           <w:rFonts w:ascii="Times" w:hAnsi="Times"/>
-          <w:sz w:val="24"/>
-          <w:szCs w:val="24"/>
-        </w:rPr>
-      </w:pPr>
-      <w:r>
-        <w:rPr>
-          <w:rFonts w:ascii="Times" w:hAnsi="Times"/>
-          <w:sz w:val="24"/>
-          <w:szCs w:val="24"/>
+        </w:rPr>
+      </w:pPr>
+      <w:r>
+        <w:rPr>
+          <w:rFonts w:ascii="Times" w:hAnsi="Times"/>
         </w:rPr>
         <w:t>A horror scenario for that persona can be the same as every other persona. Focused on his music he doesn’t sense the danger on time, and something horrific happens.</w:t>
       </w:r>
@@ -3138,15 +2743,11 @@
         <w:jc w:val="both"/>
         <w:rPr>
           <w:rFonts w:ascii="Times" w:hAnsi="Times"/>
-          <w:sz w:val="24"/>
-          <w:szCs w:val="24"/>
-        </w:rPr>
-      </w:pPr>
-      <w:r>
-        <w:rPr>
-          <w:rFonts w:ascii="Times" w:hAnsi="Times"/>
-          <w:sz w:val="24"/>
-          <w:szCs w:val="24"/>
+        </w:rPr>
+      </w:pPr>
+      <w:r>
+        <w:rPr>
+          <w:rFonts w:ascii="Times" w:hAnsi="Times"/>
         </w:rPr>
         <w:t xml:space="preserve">- gold plated </w:t>
       </w:r>
@@ -3154,13 +2755,9 @@
       <w:r>
         <w:rPr>
           <w:rFonts w:ascii="Times" w:hAnsi="Times"/>
-          <w:sz w:val="24"/>
-          <w:szCs w:val="24"/>
         </w:rPr>
         <w:t>superscenario</w:t>
       </w:r>
-      <w:bookmarkStart w:id="0" w:name="_GoBack"/>
-      <w:bookmarkEnd w:id="0"/>
       <w:proofErr w:type="spellEnd"/>
     </w:p>
     <w:p>
@@ -3168,17 +2765,14 @@
         <w:jc w:val="both"/>
         <w:rPr>
           <w:rFonts w:ascii="Times" w:hAnsi="Times"/>
-          <w:sz w:val="24"/>
-          <w:szCs w:val="24"/>
         </w:rPr>
       </w:pPr>
       <w:r>
         <w:rPr>
           <w:rFonts w:ascii="Times" w:hAnsi="Times"/>
           <w:noProof/>
-          <w:sz w:val="24"/>
-          <w:szCs w:val="24"/>
-        </w:rPr>
+        </w:rPr>
+        <w:lastRenderedPageBreak/>
         <w:drawing>
           <wp:inline distT="0" distB="0" distL="0" distR="0" wp14:anchorId="5499565F" wp14:editId="480E84B7">
             <wp:extent cx="4127500" cy="2362200"/>
@@ -3227,15 +2821,11 @@
         <w:jc w:val="both"/>
         <w:rPr>
           <w:rFonts w:ascii="Times" w:hAnsi="Times"/>
-          <w:sz w:val="24"/>
-          <w:szCs w:val="24"/>
-        </w:rPr>
-      </w:pPr>
-      <w:r>
-        <w:rPr>
-          <w:rFonts w:ascii="Times" w:hAnsi="Times"/>
-          <w:sz w:val="24"/>
-          <w:szCs w:val="24"/>
+        </w:rPr>
+      </w:pPr>
+      <w:r>
+        <w:rPr>
+          <w:rFonts w:ascii="Times" w:hAnsi="Times"/>
         </w:rPr>
         <w:t xml:space="preserve">A </w:t>
       </w:r>
@@ -3243,8 +2833,6 @@
       <w:r>
         <w:rPr>
           <w:rFonts w:ascii="Times" w:hAnsi="Times"/>
-          <w:sz w:val="24"/>
-          <w:szCs w:val="24"/>
         </w:rPr>
         <w:t>gold plated</w:t>
       </w:r>
@@ -3252,16 +2840,12 @@
       <w:r>
         <w:rPr>
           <w:rFonts w:ascii="Times" w:hAnsi="Times"/>
-          <w:sz w:val="24"/>
-          <w:szCs w:val="24"/>
         </w:rPr>
         <w:t xml:space="preserve"> super scenario for that persona can be uploading his music on the platform and </w:t>
       </w:r>
       <w:r>
         <w:rPr>
           <w:rFonts w:ascii="Times" w:hAnsi="Times"/>
-          <w:sz w:val="24"/>
-          <w:szCs w:val="24"/>
         </w:rPr>
         <w:t>gaining a lot of fame and money.</w:t>
       </w:r>
@@ -3271,14 +2855,446 @@
         <w:jc w:val="both"/>
         <w:rPr>
           <w:rFonts w:ascii="Times" w:hAnsi="Times"/>
-          <w:sz w:val="24"/>
-          <w:szCs w:val="24"/>
-        </w:rPr>
-      </w:pPr>
+        </w:rPr>
+      </w:pPr>
+    </w:p>
+    <w:p>
+      <w:pPr>
+        <w:jc w:val="both"/>
+        <w:rPr>
+          <w:rFonts w:ascii="Times" w:hAnsi="Times"/>
+        </w:rPr>
+      </w:pPr>
+    </w:p>
+    <w:p>
+      <w:pPr>
+        <w:jc w:val="center"/>
+        <w:rPr>
+          <w:rFonts w:ascii="Times" w:hAnsi="Times"/>
+          <w:i/>
+          <w:iCs/>
+          <w:sz w:val="28"/>
+          <w:szCs w:val="28"/>
+        </w:rPr>
+      </w:pPr>
+      <w:r>
+        <w:rPr>
+          <w:rFonts w:ascii="Times" w:hAnsi="Times"/>
+          <w:i/>
+          <w:iCs/>
+          <w:sz w:val="28"/>
+          <w:szCs w:val="28"/>
+        </w:rPr>
+        <w:t>Week 3</w:t>
+      </w:r>
+    </w:p>
+    <w:p>
+      <w:pPr>
+        <w:jc w:val="center"/>
+        <w:rPr>
+          <w:rFonts w:ascii="Times" w:hAnsi="Times"/>
+          <w:sz w:val="28"/>
+          <w:szCs w:val="28"/>
+        </w:rPr>
+      </w:pPr>
+      <w:r>
+        <w:rPr>
+          <w:rFonts w:ascii="Times" w:hAnsi="Times"/>
+          <w:sz w:val="28"/>
+          <w:szCs w:val="28"/>
+        </w:rPr>
+        <w:t xml:space="preserve">Workshop </w:t>
+      </w:r>
+      <w:r>
+        <w:rPr>
+          <w:rFonts w:ascii="Times" w:hAnsi="Times"/>
+          <w:sz w:val="28"/>
+          <w:szCs w:val="28"/>
+        </w:rPr>
+        <w:t>prototyping</w:t>
+      </w:r>
+    </w:p>
+    <w:p>
+      <w:pPr>
+        <w:jc w:val="center"/>
+        <w:rPr>
+          <w:rFonts w:ascii="Times" w:hAnsi="Times"/>
+          <w:sz w:val="28"/>
+          <w:szCs w:val="28"/>
+        </w:rPr>
+      </w:pPr>
+    </w:p>
+    <w:p>
+      <w:pPr>
+        <w:jc w:val="center"/>
+        <w:rPr>
+          <w:rFonts w:ascii="Times" w:hAnsi="Times"/>
+          <w:sz w:val="28"/>
+          <w:szCs w:val="28"/>
+        </w:rPr>
+      </w:pPr>
+    </w:p>
+    <w:p>
+      <w:pPr>
+        <w:jc w:val="center"/>
+        <w:rPr>
+          <w:rFonts w:ascii="Times" w:hAnsi="Times"/>
+          <w:sz w:val="28"/>
+          <w:szCs w:val="28"/>
+        </w:rPr>
+      </w:pPr>
+    </w:p>
+    <w:p>
+      <w:pPr>
+        <w:rPr>
+          <w:rFonts w:ascii="Arial" w:hAnsi="Arial"/>
+          <w:color w:val="000000" w:themeColor="text1"/>
+          <w:sz w:val="27"/>
+          <w:szCs w:val="27"/>
+        </w:rPr>
+      </w:pPr>
+      <w:r>
+        <w:rPr>
+          <w:rFonts w:ascii="Arial" w:hAnsi="Arial"/>
+          <w:color w:val="000000" w:themeColor="text1"/>
+          <w:sz w:val="27"/>
+          <w:szCs w:val="27"/>
+        </w:rPr>
+        <w:t xml:space="preserve">1. Go online and look for information on 'prototyping' and pictures and </w:t>
+      </w:r>
+    </w:p>
+    <w:p>
+      <w:pPr>
+        <w:rPr>
+          <w:rFonts w:ascii="Arial" w:hAnsi="Arial"/>
+          <w:color w:val="000000" w:themeColor="text1"/>
+          <w:sz w:val="27"/>
+          <w:szCs w:val="27"/>
+        </w:rPr>
+      </w:pPr>
+      <w:r>
+        <w:rPr>
+          <w:rFonts w:ascii="Arial" w:hAnsi="Arial"/>
+          <w:color w:val="000000" w:themeColor="text1"/>
+          <w:sz w:val="27"/>
+          <w:szCs w:val="27"/>
+        </w:rPr>
+        <w:t>examples thereof. Answer these questions:</w:t>
+      </w:r>
+    </w:p>
+    <w:p>
+      <w:pPr>
+        <w:rPr>
+          <w:rFonts w:ascii="Arial" w:hAnsi="Arial"/>
+          <w:color w:val="000000" w:themeColor="text1"/>
+          <w:sz w:val="27"/>
+          <w:szCs w:val="27"/>
+        </w:rPr>
+      </w:pPr>
+      <w:r>
+        <w:rPr>
+          <w:rFonts w:ascii="Arial" w:hAnsi="Arial"/>
+          <w:color w:val="000000" w:themeColor="text1"/>
+          <w:sz w:val="27"/>
+          <w:szCs w:val="27"/>
+        </w:rPr>
+        <w:t>- what is a prototype?</w:t>
+      </w:r>
+    </w:p>
+    <w:p>
+      <w:pPr>
+        <w:rPr>
+          <w:rFonts w:ascii="Arial" w:hAnsi="Arial"/>
+          <w:color w:val="000000" w:themeColor="text1"/>
+          <w:sz w:val="27"/>
+          <w:szCs w:val="27"/>
+        </w:rPr>
+      </w:pPr>
+      <w:r>
+        <w:rPr>
+          <w:rFonts w:ascii="Arial" w:hAnsi="Arial"/>
+          <w:color w:val="000000" w:themeColor="text1"/>
+          <w:sz w:val="27"/>
+          <w:szCs w:val="27"/>
+        </w:rPr>
+        <w:t>a first or preliminary version of a device or vehicle from which other forms are developed.</w:t>
+      </w:r>
+    </w:p>
+    <w:p>
+      <w:pPr>
+        <w:rPr>
+          <w:rFonts w:ascii="Arial" w:hAnsi="Arial"/>
+          <w:color w:val="000000" w:themeColor="text1"/>
+          <w:sz w:val="27"/>
+          <w:szCs w:val="27"/>
+        </w:rPr>
+      </w:pPr>
+    </w:p>
+    <w:p>
+      <w:pPr>
+        <w:rPr>
+          <w:rFonts w:ascii="Arial" w:hAnsi="Arial"/>
+          <w:color w:val="000000" w:themeColor="text1"/>
+          <w:sz w:val="27"/>
+          <w:szCs w:val="27"/>
+        </w:rPr>
+      </w:pPr>
+      <w:r>
+        <w:rPr>
+          <w:rFonts w:ascii="Arial" w:hAnsi="Arial"/>
+          <w:color w:val="000000" w:themeColor="text1"/>
+          <w:sz w:val="27"/>
+          <w:szCs w:val="27"/>
+        </w:rPr>
+        <w:t>- Why do we prototype? what is the purpose?</w:t>
+      </w:r>
+    </w:p>
+    <w:p>
+      <w:pPr>
+        <w:rPr>
+          <w:rFonts w:ascii="Arial" w:hAnsi="Arial"/>
+          <w:color w:val="000000" w:themeColor="text1"/>
+          <w:sz w:val="27"/>
+          <w:szCs w:val="27"/>
+        </w:rPr>
+      </w:pPr>
+      <w:r>
+        <w:rPr>
+          <w:rFonts w:ascii="Arial" w:hAnsi="Arial"/>
+          <w:color w:val="000000" w:themeColor="text1"/>
+          <w:sz w:val="27"/>
+          <w:szCs w:val="27"/>
+        </w:rPr>
+        <w:t>Prototyping not only presents a strong visualization of the design to understand the look and feel of the final product but it also helps the team to comprehend better why they are designing, what they are designing and for whom they are designing.</w:t>
+      </w:r>
+    </w:p>
+    <w:p>
+      <w:pPr>
+        <w:rPr>
+          <w:rFonts w:ascii="Arial" w:hAnsi="Arial"/>
+          <w:color w:val="000000" w:themeColor="text1"/>
+          <w:sz w:val="27"/>
+          <w:szCs w:val="27"/>
+        </w:rPr>
+      </w:pPr>
+    </w:p>
+    <w:p>
+      <w:pPr>
+        <w:rPr>
+          <w:rFonts w:ascii="Arial" w:hAnsi="Arial"/>
+          <w:color w:val="000000" w:themeColor="text1"/>
+          <w:sz w:val="27"/>
+          <w:szCs w:val="27"/>
+        </w:rPr>
+      </w:pPr>
+      <w:r>
+        <w:rPr>
+          <w:rFonts w:ascii="Arial" w:hAnsi="Arial"/>
+          <w:color w:val="000000" w:themeColor="text1"/>
+          <w:sz w:val="27"/>
+          <w:szCs w:val="27"/>
+        </w:rPr>
+        <w:t>- what kind of prototypes do we have?</w:t>
+      </w:r>
+    </w:p>
+    <w:p>
+      <w:pPr>
+        <w:rPr>
+          <w:rFonts w:ascii="Arial" w:hAnsi="Arial"/>
+          <w:color w:val="000000" w:themeColor="text1"/>
+          <w:sz w:val="27"/>
+          <w:szCs w:val="27"/>
+        </w:rPr>
+      </w:pPr>
+      <w:r>
+        <w:rPr>
+          <w:rFonts w:ascii="Arial" w:hAnsi="Arial"/>
+          <w:color w:val="000000" w:themeColor="text1"/>
+          <w:sz w:val="27"/>
+          <w:szCs w:val="27"/>
+        </w:rPr>
+        <w:t>Movie prototype, Simulation prototype, Storyboards, wireframes, mock-ups and animated prototypes.</w:t>
+      </w:r>
+    </w:p>
+    <w:p>
+      <w:pPr>
+        <w:rPr>
+          <w:rFonts w:ascii="Arial" w:hAnsi="Arial"/>
+          <w:color w:val="000000" w:themeColor="text1"/>
+          <w:sz w:val="27"/>
+          <w:szCs w:val="27"/>
+        </w:rPr>
+      </w:pPr>
+    </w:p>
+    <w:p>
+      <w:pPr>
+        <w:rPr>
+          <w:rFonts w:ascii="Arial" w:hAnsi="Arial"/>
+          <w:color w:val="000000" w:themeColor="text1"/>
+          <w:sz w:val="27"/>
+          <w:szCs w:val="27"/>
+        </w:rPr>
+      </w:pPr>
+      <w:r>
+        <w:rPr>
+          <w:rFonts w:ascii="Arial" w:hAnsi="Arial"/>
+          <w:color w:val="000000" w:themeColor="text1"/>
+          <w:sz w:val="27"/>
+          <w:szCs w:val="27"/>
+        </w:rPr>
+        <w:t>- can we identify different levels of prototyping?</w:t>
+      </w:r>
+    </w:p>
+    <w:p>
+      <w:pPr>
+        <w:rPr>
+          <w:rFonts w:ascii="Arial" w:hAnsi="Arial"/>
+          <w:color w:val="000000" w:themeColor="text1"/>
+          <w:sz w:val="27"/>
+          <w:szCs w:val="27"/>
+        </w:rPr>
+      </w:pPr>
+      <w:r>
+        <w:rPr>
+          <w:rFonts w:ascii="Arial" w:hAnsi="Arial"/>
+          <w:color w:val="000000" w:themeColor="text1"/>
+          <w:sz w:val="27"/>
+          <w:szCs w:val="27"/>
+        </w:rPr>
+        <w:t>Yes, we can.</w:t>
+      </w:r>
+    </w:p>
+    <w:p>
+      <w:pPr>
+        <w:rPr>
+          <w:rFonts w:ascii="Arial" w:hAnsi="Arial"/>
+          <w:color w:val="000000" w:themeColor="text1"/>
+          <w:sz w:val="27"/>
+          <w:szCs w:val="27"/>
+        </w:rPr>
+      </w:pPr>
+    </w:p>
+    <w:p>
+      <w:pPr>
+        <w:rPr>
+          <w:rFonts w:ascii="Arial" w:hAnsi="Arial"/>
+          <w:color w:val="000000" w:themeColor="text1"/>
+          <w:sz w:val="27"/>
+          <w:szCs w:val="27"/>
+        </w:rPr>
+      </w:pPr>
+    </w:p>
+    <w:p>
+      <w:pPr>
+        <w:rPr>
+          <w:rFonts w:ascii="Arial" w:hAnsi="Arial"/>
+          <w:color w:val="000000" w:themeColor="text1"/>
+          <w:sz w:val="27"/>
+          <w:szCs w:val="27"/>
+        </w:rPr>
+      </w:pPr>
+      <w:r>
+        <w:rPr>
+          <w:rFonts w:ascii="Arial" w:hAnsi="Arial"/>
+          <w:color w:val="000000" w:themeColor="text1"/>
+          <w:sz w:val="27"/>
+          <w:szCs w:val="27"/>
+        </w:rPr>
+        <w:lastRenderedPageBreak/>
+        <w:t xml:space="preserve">2. Paper prototype – We discussed the topic of prototyping in class, and </w:t>
+      </w:r>
+      <w:proofErr w:type="gramStart"/>
+      <w:r>
+        <w:rPr>
+          <w:rFonts w:ascii="Arial" w:hAnsi="Arial"/>
+          <w:color w:val="000000" w:themeColor="text1"/>
+          <w:sz w:val="27"/>
+          <w:szCs w:val="27"/>
+        </w:rPr>
+        <w:t>also</w:t>
+      </w:r>
+      <w:proofErr w:type="gramEnd"/>
+      <w:r>
+        <w:rPr>
+          <w:rFonts w:ascii="Arial" w:hAnsi="Arial"/>
+          <w:color w:val="000000" w:themeColor="text1"/>
+          <w:sz w:val="27"/>
+          <w:szCs w:val="27"/>
+        </w:rPr>
+        <w:t xml:space="preserve"> we had an assignment to make a paper prototype of a multiplayer game.</w:t>
+      </w:r>
+    </w:p>
+    <w:p>
+      <w:pPr>
+        <w:rPr>
+          <w:rFonts w:ascii="Arial" w:hAnsi="Arial"/>
+          <w:color w:val="000000" w:themeColor="text1"/>
+          <w:sz w:val="27"/>
+          <w:szCs w:val="27"/>
+        </w:rPr>
+      </w:pPr>
+      <w:r>
+        <w:rPr>
+          <w:rFonts w:ascii="Arial" w:hAnsi="Arial"/>
+          <w:color w:val="000000" w:themeColor="text1"/>
+          <w:sz w:val="27"/>
+          <w:szCs w:val="27"/>
+        </w:rPr>
+        <w:t xml:space="preserve">Here is a link - </w:t>
+      </w:r>
+      <w:hyperlink r:id="rId23" w:history="1">
+        <w:r>
+          <w:rPr>
+            <w:rStyle w:val="Hyperlink"/>
+            <w:rFonts w:ascii="Arial" w:hAnsi="Arial"/>
+            <w:sz w:val="27"/>
+            <w:szCs w:val="27"/>
+          </w:rPr>
+          <w:t>https://youtu.be/</w:t>
+        </w:r>
+        <w:r>
+          <w:rPr>
+            <w:rStyle w:val="Hyperlink"/>
+            <w:rFonts w:ascii="Arial" w:hAnsi="Arial"/>
+            <w:sz w:val="27"/>
+            <w:szCs w:val="27"/>
+          </w:rPr>
+          <w:t>X</w:t>
+        </w:r>
+        <w:r>
+          <w:rPr>
+            <w:rStyle w:val="Hyperlink"/>
+            <w:rFonts w:ascii="Arial" w:hAnsi="Arial"/>
+            <w:sz w:val="27"/>
+            <w:szCs w:val="27"/>
+          </w:rPr>
+          <w:t>dJ9RB4HxpQ</w:t>
+        </w:r>
+      </w:hyperlink>
+    </w:p>
+    <w:p>
+      <w:pPr>
+        <w:jc w:val="center"/>
+        <w:rPr>
+          <w:rFonts w:ascii="Times" w:hAnsi="Times"/>
+          <w:sz w:val="28"/>
+          <w:szCs w:val="28"/>
+        </w:rPr>
+      </w:pPr>
+    </w:p>
+    <w:p>
+      <w:pPr>
+        <w:jc w:val="center"/>
+        <w:rPr>
+          <w:rFonts w:ascii="Times" w:hAnsi="Times"/>
+        </w:rPr>
+      </w:pPr>
+      <w:bookmarkStart w:id="0" w:name="_GoBack"/>
+      <w:bookmarkEnd w:id="0"/>
     </w:p>
     <w:sectPr>
-      <w:headerReference w:type="default" r:id="rId23"/>
-      <w:footerReference w:type="default" r:id="rId24"/>
+      <w:headerReference w:type="default" r:id="rId24"/>
+      <w:footerReference w:type="default" r:id="rId25"/>
       <w:pgSz w:w="12240" w:h="15840"/>
       <w:pgMar w:top="1440" w:right="1440" w:bottom="1440" w:left="1440" w:header="720" w:footer="720" w:gutter="0"/>
       <w:pgNumType w:start="0"/>
@@ -3294,9 +3310,6 @@
 <w:endnotes xmlns:wpc="http://schemas.microsoft.com/office/word/2010/wordprocessingCanvas" xmlns:cx="http://schemas.microsoft.com/office/drawing/2014/chartex" xmlns:cx1="http://schemas.microsoft.com/office/drawing/2015/9/8/chartex" xmlns:cx2="http://schemas.microsoft.com/office/drawing/2015/10/21/chartex" xmlns:cx3="http://schemas.microsoft.com/office/drawing/2016/5/9/chartex" xmlns:cx4="http://schemas.microsoft.com/office/drawing/2016/5/10/chartex" xmlns:cx5="http://schemas.microsoft.com/office/drawing/2016/5/11/chartex" xmlns:cx6="http://schemas.microsoft.com/office/drawing/2016/5/12/chartex" xmlns:cx7="http://schemas.microsoft.com/office/drawing/2016/5/13/chartex" xmlns:cx8="http://schemas.microsoft.com/office/drawing/2016/5/14/chartex" xmlns:mc="http://schemas.openxmlformats.org/markup-compatibility/2006" xmlns:aink="http://schemas.microsoft.com/office/drawing/2016/ink" xmlns:am3d="http://schemas.microsoft.com/office/drawing/2017/model3d" xmlns:o="urn:schemas-microsoft-com:office:office" xmlns:r="http://schemas.openxmlformats.org/officeDocument/2006/relationships" xmlns:m="http://schemas.openxmlformats.org/officeDocument/2006/math" xmlns:v="urn:schemas-microsoft-com:vml" xmlns:wp14="http://schemas.microsoft.com/office/word/2010/wordprocessingDrawing" xmlns:wp="http://schemas.openxmlformats.org/drawingml/2006/wordprocessingDrawing" xmlns:w10="urn:schemas-microsoft-com:office:word" xmlns:w="http://schemas.openxmlformats.org/wordprocessingml/2006/main" xmlns:w14="http://schemas.microsoft.com/office/word/2010/wordml" xmlns:w15="http://schemas.microsoft.com/office/word/2012/wordml" xmlns:w16cid="http://schemas.microsoft.com/office/word/2016/wordml/cid" xmlns:w16se="http://schemas.microsoft.com/office/word/2015/wordml/symex" xmlns:wpg="http://schemas.microsoft.com/office/word/2010/wordprocessingGroup" xmlns:wpi="http://schemas.microsoft.com/office/word/2010/wordprocessingInk" xmlns:wne="http://schemas.microsoft.com/office/word/2006/wordml" xmlns:wps="http://schemas.microsoft.com/office/word/2010/wordprocessingShape" mc:Ignorable="w14 w15 w16se w16cid wp14">
   <w:endnote w:type="separator" w:id="-1">
     <w:p>
-      <w:pPr>
-        <w:spacing w:after="0" w:line="240" w:lineRule="auto"/>
-      </w:pPr>
       <w:r>
         <w:separator/>
       </w:r>
@@ -3304,9 +3317,6 @@
   </w:endnote>
   <w:endnote w:type="continuationSeparator" w:id="0">
     <w:p>
-      <w:pPr>
-        <w:spacing w:after="0" w:line="240" w:lineRule="auto"/>
-      </w:pPr>
       <w:r>
         <w:continuationSeparator/>
       </w:r>
@@ -3412,9 +3422,6 @@
 <w:footnotes xmlns:wpc="http://schemas.microsoft.com/office/word/2010/wordprocessingCanvas" xmlns:cx="http://schemas.microsoft.com/office/drawing/2014/chartex" xmlns:cx1="http://schemas.microsoft.com/office/drawing/2015/9/8/chartex" xmlns:cx2="http://schemas.microsoft.com/office/drawing/2015/10/21/chartex" xmlns:cx3="http://schemas.microsoft.com/office/drawing/2016/5/9/chartex" xmlns:cx4="http://schemas.microsoft.com/office/drawing/2016/5/10/chartex" xmlns:cx5="http://schemas.microsoft.com/office/drawing/2016/5/11/chartex" xmlns:cx6="http://schemas.microsoft.com/office/drawing/2016/5/12/chartex" xmlns:cx7="http://schemas.microsoft.com/office/drawing/2016/5/13/chartex" xmlns:cx8="http://schemas.microsoft.com/office/drawing/2016/5/14/chartex" xmlns:mc="http://schemas.openxmlformats.org/markup-compatibility/2006" xmlns:aink="http://schemas.microsoft.com/office/drawing/2016/ink" xmlns:am3d="http://schemas.microsoft.com/office/drawing/2017/model3d" xmlns:o="urn:schemas-microsoft-com:office:office" xmlns:r="http://schemas.openxmlformats.org/officeDocument/2006/relationships" xmlns:m="http://schemas.openxmlformats.org/officeDocument/2006/math" xmlns:v="urn:schemas-microsoft-com:vml" xmlns:wp14="http://schemas.microsoft.com/office/word/2010/wordprocessingDrawing" xmlns:wp="http://schemas.openxmlformats.org/drawingml/2006/wordprocessingDrawing" xmlns:w10="urn:schemas-microsoft-com:office:word" xmlns:w="http://schemas.openxmlformats.org/wordprocessingml/2006/main" xmlns:w14="http://schemas.microsoft.com/office/word/2010/wordml" xmlns:w15="http://schemas.microsoft.com/office/word/2012/wordml" xmlns:w16cid="http://schemas.microsoft.com/office/word/2016/wordml/cid" xmlns:w16se="http://schemas.microsoft.com/office/word/2015/wordml/symex" xmlns:wpg="http://schemas.microsoft.com/office/word/2010/wordprocessingGroup" xmlns:wpi="http://schemas.microsoft.com/office/word/2010/wordprocessingInk" xmlns:wne="http://schemas.microsoft.com/office/word/2006/wordml" xmlns:wps="http://schemas.microsoft.com/office/word/2010/wordprocessingShape" mc:Ignorable="w14 w15 w16se w16cid wp14">
   <w:footnote w:type="separator" w:id="-1">
     <w:p>
-      <w:pPr>
-        <w:spacing w:after="0" w:line="240" w:lineRule="auto"/>
-      </w:pPr>
       <w:r>
         <w:separator/>
       </w:r>
@@ -3422,9 +3429,6 @@
   </w:footnote>
   <w:footnote w:type="continuationSeparator" w:id="0">
     <w:p>
-      <w:pPr>
-        <w:spacing w:after="0" w:line="240" w:lineRule="auto"/>
-      </w:pPr>
       <w:r>
         <w:continuationSeparator/>
       </w:r>
@@ -3919,10 +3923,21 @@
   <w:style w:type="paragraph" w:default="1" w:styleId="Normal">
     <w:name w:val="Normal"/>
     <w:qFormat/>
+    <w:rsid w:val="00992A9B"/>
+    <w:pPr>
+      <w:spacing w:after="0" w:line="240" w:lineRule="auto"/>
+    </w:pPr>
+    <w:rPr>
+      <w:rFonts w:ascii="Times New Roman" w:eastAsia="Times New Roman" w:hAnsi="Times New Roman" w:cs="Times New Roman"/>
+      <w:sz w:val="24"/>
+      <w:szCs w:val="24"/>
+      <w:lang w:eastAsia="en-GB"/>
+    </w:rPr>
   </w:style>
   <w:style w:type="character" w:default="1" w:styleId="DefaultParagraphFont">
     <w:name w:val="Default Paragraph Font"/>
     <w:uiPriority w:val="1"/>
+    <w:semiHidden/>
     <w:unhideWhenUsed/>
   </w:style>
   <w:style w:type="table" w:default="1" w:styleId="TableNormal">
@@ -3955,7 +3970,7 @@
     <w:qFormat/>
     <w:rsid w:val="00CC4EA6"/>
     <w:pPr>
-      <w:spacing w:after="0" w:line="216" w:lineRule="auto"/>
+      <w:spacing w:line="216" w:lineRule="auto"/>
       <w:contextualSpacing/>
     </w:pPr>
     <w:rPr>
@@ -3996,7 +4011,7 @@
       </w:numPr>
     </w:pPr>
     <w:rPr>
-      <w:rFonts w:eastAsiaTheme="minorEastAsia" w:cs="Times New Roman"/>
+      <w:rFonts w:eastAsiaTheme="minorEastAsia"/>
       <w:color w:val="5A5A5A" w:themeColor="text1" w:themeTint="A5"/>
       <w:spacing w:val="15"/>
     </w:rPr>
@@ -4048,7 +4063,6 @@
         <w:tab w:val="center" w:pos="4680"/>
         <w:tab w:val="right" w:pos="9360"/>
       </w:tabs>
-      <w:spacing w:after="0" w:line="240" w:lineRule="auto"/>
     </w:pPr>
   </w:style>
   <w:style w:type="character" w:customStyle="1" w:styleId="HeaderChar">
@@ -4070,7 +4084,6 @@
         <w:tab w:val="center" w:pos="4680"/>
         <w:tab w:val="right" w:pos="9360"/>
       </w:tabs>
-      <w:spacing w:after="0" w:line="240" w:lineRule="auto"/>
     </w:pPr>
   </w:style>
   <w:style w:type="character" w:customStyle="1" w:styleId="FooterChar">
@@ -4089,7 +4102,7 @@
     <w:qFormat/>
     <w:rsid w:val="00065E96"/>
     <w:pPr>
-      <w:spacing w:after="200" w:line="240" w:lineRule="auto"/>
+      <w:spacing w:after="200"/>
     </w:pPr>
     <w:rPr>
       <w:i/>
@@ -4097,6 +4110,41 @@
       <w:color w:val="44546A" w:themeColor="text2"/>
       <w:sz w:val="18"/>
       <w:szCs w:val="18"/>
+    </w:rPr>
+  </w:style>
+  <w:style w:type="character" w:styleId="Hyperlink">
+    <w:name w:val="Hyperlink"/>
+    <w:basedOn w:val="DefaultParagraphFont"/>
+    <w:uiPriority w:val="99"/>
+    <w:unhideWhenUsed/>
+    <w:rsid w:val="00D624BC"/>
+    <w:rPr>
+      <w:color w:val="0563C1" w:themeColor="hyperlink"/>
+      <w:u w:val="single"/>
+    </w:rPr>
+  </w:style>
+  <w:style w:type="character" w:styleId="UnresolvedMention">
+    <w:name w:val="Unresolved Mention"/>
+    <w:basedOn w:val="DefaultParagraphFont"/>
+    <w:uiPriority w:val="99"/>
+    <w:semiHidden/>
+    <w:unhideWhenUsed/>
+    <w:rsid w:val="00D624BC"/>
+    <w:rPr>
+      <w:color w:val="605E5C"/>
+      <w:shd w:val="clear" w:color="auto" w:fill="E1DFDD"/>
+    </w:rPr>
+  </w:style>
+  <w:style w:type="character" w:styleId="FollowedHyperlink">
+    <w:name w:val="FollowedHyperlink"/>
+    <w:basedOn w:val="DefaultParagraphFont"/>
+    <w:uiPriority w:val="99"/>
+    <w:semiHidden/>
+    <w:unhideWhenUsed/>
+    <w:rsid w:val="00D624BC"/>
+    <w:rPr>
+      <w:color w:val="954F72" w:themeColor="followedHyperlink"/>
+      <w:u w:val="single"/>
     </w:rPr>
   </w:style>
 </w:styles>
@@ -4194,6 +4242,13 @@
     <w:pitch w:val="variable"/>
     <w:sig w:usb0="E00002FF" w:usb1="5000205A" w:usb2="00000000" w:usb3="00000000" w:csb0="0000019F" w:csb1="00000000"/>
   </w:font>
+  <w:font w:name="Arial">
+    <w:panose1 w:val="020B0604020202020204"/>
+    <w:charset w:val="00"/>
+    <w:family w:val="swiss"/>
+    <w:pitch w:val="variable"/>
+    <w:sig w:usb0="E0002AFF" w:usb1="C0007843" w:usb2="00000009" w:usb3="00000000" w:csb0="000001FF" w:csb1="00000000"/>
+  </w:font>
 </w:fonts>
 </file>
 
@@ -4214,6 +4269,8 @@
   <w:rsids>
     <w:rsidRoot w:val="00D51F3D"/>
     <w:rsid w:val="003F5A6B"/>
+    <w:rsid w:val="008E6B21"/>
+    <w:rsid w:val="00AA7C7C"/>
     <w:rsid w:val="00BC7D70"/>
     <w:rsid w:val="00D4750D"/>
     <w:rsid w:val="00D51F3D"/>

</xml_diff>